<commit_message>
Add Q2 in Task 4
</commit_message>
<xml_diff>
--- a/Task 4/מטלה 4.docx
+++ b/Task 4/מטלה 4.docx
@@ -184,6 +184,324 @@
       <w:pPr>
         <w:bidi/>
         <w:rPr>
+          <w:rFonts w:cstheme="minorHAnsi" w:hint="cs"/>
+          <w:rtl/>
+          <w:lang w:val="en-US" w:bidi="he-IL"/>
+        </w:rPr>
+      </w:pPr>
+      <w:r>
+        <w:rPr>
+          <w:rFonts w:cstheme="minorHAnsi" w:hint="cs"/>
+          <w:rtl/>
+          <w:lang w:val="en-US" w:bidi="he-IL"/>
+        </w:rPr>
+        <w:t>ממוצע</w:t>
+      </w:r>
+      <w:r>
+        <w:rPr>
+          <w:rFonts w:cstheme="minorHAnsi" w:hint="cs"/>
+          <w:rtl/>
+          <w:lang w:val="en-US" w:bidi="he-IL"/>
+        </w:rPr>
+        <w:t xml:space="preserve"> של השגיא</w:t>
+      </w:r>
+      <w:r>
+        <w:rPr>
+          <w:rFonts w:cstheme="minorHAnsi" w:hint="cs"/>
+          <w:rtl/>
+          <w:lang w:val="en-US" w:bidi="he-IL"/>
+        </w:rPr>
+        <w:t>ות</w:t>
+      </w:r>
+      <w:r>
+        <w:rPr>
+          <w:rFonts w:cstheme="minorHAnsi" w:hint="cs"/>
+          <w:rtl/>
+          <w:lang w:val="en-US" w:bidi="he-IL"/>
+        </w:rPr>
+        <w:t xml:space="preserve"> עבור </w:t>
+      </w:r>
+      <w:r>
+        <w:rPr>
+          <w:rFonts w:cstheme="minorHAnsi" w:hint="cs"/>
+          <w:rtl/>
+          <w:lang w:val="en-US" w:bidi="he-IL"/>
+        </w:rPr>
+        <w:t>100</w:t>
+      </w:r>
+      <w:r>
+        <w:rPr>
+          <w:rFonts w:cstheme="minorHAnsi" w:hint="cs"/>
+          <w:rtl/>
+          <w:lang w:val="en-US" w:bidi="he-IL"/>
+        </w:rPr>
+        <w:t xml:space="preserve"> </w:t>
+      </w:r>
+      <w:r>
+        <w:rPr>
+          <w:rFonts w:cstheme="minorHAnsi" w:hint="cs"/>
+          <w:rtl/>
+          <w:lang w:val="en-US" w:bidi="he-IL"/>
+        </w:rPr>
+        <w:t xml:space="preserve">ריצות </w:t>
+      </w:r>
+      <w:proofErr w:type="spellStart"/>
+      <w:r>
+        <w:rPr>
+          <w:rFonts w:cstheme="minorHAnsi"/>
+          <w:lang w:val="en-US" w:bidi="he-IL"/>
+        </w:rPr>
+        <w:t>kNN</w:t>
+      </w:r>
+      <w:proofErr w:type="spellEnd"/>
+      <w:r>
+        <w:rPr>
+          <w:rFonts w:cstheme="minorHAnsi" w:hint="cs"/>
+          <w:rtl/>
+          <w:lang w:val="en-US" w:bidi="he-IL"/>
+        </w:rPr>
+        <w:t xml:space="preserve"> על הנתונים </w:t>
+      </w:r>
+      <w:proofErr w:type="spellStart"/>
+      <w:r>
+        <w:t>two_circle</w:t>
+      </w:r>
+      <w:proofErr w:type="spellEnd"/>
+      <w:r>
+        <w:rPr>
+          <w:rFonts w:hint="cs"/>
+          <w:rtl/>
+          <w:lang w:bidi="he-IL"/>
+        </w:rPr>
+        <w:t>:</w:t>
+      </w:r>
+    </w:p>
+    <w:p>
+      <w:pPr>
+        <w:bidi/>
+        <w:jc w:val="center"/>
+        <w:rPr>
+          <w:rFonts w:cstheme="minorHAnsi"/>
+          <w:rtl/>
+          <w:lang w:val="en-US" w:bidi="he-IL"/>
+        </w:rPr>
+      </w:pPr>
+      <w:r>
+        <w:rPr>
+          <w:rFonts w:cs="Calibri"/>
+          <w:rtl/>
+          <w:lang w:val="en-US" w:bidi="he-IL"/>
+        </w:rPr>
+        <w:drawing>
+          <wp:inline distT="0" distB="0" distL="0" distR="0" wp14:anchorId="464A2807" wp14:editId="408CDBED">
+            <wp:extent cx="3583570" cy="2322214"/>
+            <wp:effectExtent l="0" t="0" r="0" b="1905"/>
+            <wp:docPr id="1" name="Picture 1" descr="Chart, bar chart&#10;&#10;Description automatically generated"/>
+            <wp:cNvGraphicFramePr>
+              <a:graphicFrameLocks xmlns:a="http://schemas.openxmlformats.org/drawingml/2006/main" noChangeAspect="1"/>
+            </wp:cNvGraphicFramePr>
+            <a:graphic xmlns:a="http://schemas.openxmlformats.org/drawingml/2006/main">
+              <a:graphicData uri="http://schemas.openxmlformats.org/drawingml/2006/picture">
+                <pic:pic xmlns:pic="http://schemas.openxmlformats.org/drawingml/2006/picture">
+                  <pic:nvPicPr>
+                    <pic:cNvPr id="1" name="Picture 1" descr="Chart, bar chart&#10;&#10;Description automatically generated"/>
+                    <pic:cNvPicPr/>
+                  </pic:nvPicPr>
+                  <pic:blipFill>
+                    <a:blip r:embed="rId5"/>
+                    <a:stretch>
+                      <a:fillRect/>
+                    </a:stretch>
+                  </pic:blipFill>
+                  <pic:spPr>
+                    <a:xfrm>
+                      <a:off x="0" y="0"/>
+                      <a:ext cx="3587306" cy="2324635"/>
+                    </a:xfrm>
+                    <a:prstGeom prst="rect">
+                      <a:avLst/>
+                    </a:prstGeom>
+                  </pic:spPr>
+                </pic:pic>
+              </a:graphicData>
+            </a:graphic>
+          </wp:inline>
+        </w:drawing>
+      </w:r>
+    </w:p>
+    <w:p>
+      <w:pPr>
+        <w:bidi/>
+        <w:rPr>
+          <w:rFonts w:eastAsiaTheme="minorEastAsia" w:cstheme="minorHAnsi"/>
+          <w:rtl/>
+          <w:lang w:val="en-US" w:bidi="he-IL"/>
+        </w:rPr>
+      </w:pPr>
+      <w:r>
+        <w:rPr>
+          <w:rFonts w:cstheme="minorHAnsi" w:hint="cs"/>
+          <w:rtl/>
+          <w:lang w:val="en-US" w:bidi="he-IL"/>
+        </w:rPr>
+        <w:t xml:space="preserve">ניתן לראות כי התוצאות הכי טובות מתקבלות כאשר </w:t>
+      </w:r>
+      <m:oMath>
+        <m:r>
+          <w:rPr>
+            <w:rFonts w:ascii="Cambria Math" w:hAnsi="Cambria Math" w:cstheme="minorHAnsi"/>
+            <w:lang w:val="en-US" w:bidi="he-IL"/>
+          </w:rPr>
+          <m:t>k=1</m:t>
+        </m:r>
+      </m:oMath>
+      <w:r>
+        <w:rPr>
+          <w:rFonts w:cstheme="minorHAnsi" w:hint="cs"/>
+          <w:rtl/>
+          <w:lang w:val="en-US" w:bidi="he-IL"/>
+        </w:rPr>
+        <w:t xml:space="preserve"> ו-</w:t>
+      </w:r>
+      <m:oMath>
+        <m:sSub>
+          <m:sSubPr>
+            <m:ctrlPr>
+              <w:rPr>
+                <w:rFonts w:ascii="Cambria Math" w:hAnsi="Cambria Math" w:cstheme="minorHAnsi"/>
+                <w:i/>
+                <w:lang w:val="en-US" w:bidi="he-IL"/>
+              </w:rPr>
+            </m:ctrlPr>
+          </m:sSubPr>
+          <m:e>
+            <m:r>
+              <w:rPr>
+                <w:rFonts w:ascii="Cambria Math" w:hAnsi="Cambria Math" w:cstheme="minorHAnsi"/>
+                <w:lang w:val="en-US" w:bidi="he-IL"/>
+              </w:rPr>
+              <m:t>l</m:t>
+            </m:r>
+          </m:e>
+          <m:sub>
+            <m:r>
+              <w:rPr>
+                <w:rFonts w:ascii="Cambria Math" w:hAnsi="Cambria Math" w:cstheme="minorHAnsi"/>
+                <w:lang w:val="en-US" w:bidi="he-IL"/>
+              </w:rPr>
+              <m:t>p</m:t>
+            </m:r>
+          </m:sub>
+        </m:sSub>
+        <m:r>
+          <w:rPr>
+            <w:rFonts w:ascii="Cambria Math" w:hAnsi="Cambria Math" w:cstheme="minorHAnsi"/>
+            <w:lang w:val="en-US" w:bidi="he-IL"/>
+          </w:rPr>
+          <m:t>=1</m:t>
+        </m:r>
+      </m:oMath>
+      <w:r>
+        <w:rPr>
+          <w:rFonts w:eastAsiaTheme="minorEastAsia" w:cstheme="minorHAnsi" w:hint="cs"/>
+          <w:rtl/>
+          <w:lang w:val="en-US" w:bidi="he-IL"/>
+        </w:rPr>
+        <w:t xml:space="preserve"> </w:t>
+      </w:r>
+      <w:r>
+        <w:rPr>
+          <w:rFonts w:eastAsiaTheme="minorEastAsia" w:cstheme="minorHAnsi" w:hint="cs"/>
+          <w:rtl/>
+          <w:lang w:val="en-US" w:bidi="he-IL"/>
+        </w:rPr>
+        <w:t>.</w:t>
+      </w:r>
+    </w:p>
+    <w:p>
+      <w:pPr>
+        <w:bidi/>
+        <w:rPr>
+          <w:rFonts w:eastAsiaTheme="minorEastAsia" w:cstheme="minorHAnsi" w:hint="cs"/>
+          <w:rtl/>
+          <w:lang w:val="en-US" w:bidi="he-IL"/>
+        </w:rPr>
+      </w:pPr>
+      <w:r>
+        <w:rPr>
+          <w:rFonts w:eastAsiaTheme="minorEastAsia" w:cstheme="minorHAnsi" w:hint="cs"/>
+          <w:rtl/>
+          <w:lang w:val="en-US" w:bidi="he-IL"/>
+        </w:rPr>
+        <w:t xml:space="preserve">מכיוון שמסד הנתונים יחסית פשוט ואין בו רעש עדיף לקחת </w:t>
+      </w:r>
+      <w:r>
+        <w:rPr>
+          <w:rFonts w:eastAsiaTheme="minorEastAsia" w:cstheme="minorHAnsi"/>
+          <w:lang w:val="en-US" w:bidi="he-IL"/>
+        </w:rPr>
+        <w:t>k</w:t>
+      </w:r>
+      <w:r>
+        <w:rPr>
+          <w:rFonts w:eastAsiaTheme="minorEastAsia" w:cstheme="minorHAnsi" w:hint="cs"/>
+          <w:rtl/>
+          <w:lang w:val="en-US" w:bidi="he-IL"/>
+        </w:rPr>
+        <w:t xml:space="preserve"> ו-</w:t>
+      </w:r>
+      <m:oMath>
+        <m:sSub>
+          <m:sSubPr>
+            <m:ctrlPr>
+              <w:rPr>
+                <w:rFonts w:ascii="Cambria Math" w:eastAsiaTheme="minorEastAsia" w:hAnsi="Cambria Math" w:cstheme="minorHAnsi"/>
+                <w:i/>
+                <w:lang w:val="en-US" w:bidi="he-IL"/>
+              </w:rPr>
+            </m:ctrlPr>
+          </m:sSubPr>
+          <m:e>
+            <m:r>
+              <w:rPr>
+                <w:rFonts w:ascii="Cambria Math" w:eastAsiaTheme="minorEastAsia" w:hAnsi="Cambria Math" w:cstheme="minorHAnsi"/>
+                <w:lang w:val="en-US" w:bidi="he-IL"/>
+              </w:rPr>
+              <m:t>l</m:t>
+            </m:r>
+          </m:e>
+          <m:sub>
+            <m:r>
+              <w:rPr>
+                <w:rFonts w:ascii="Cambria Math" w:eastAsiaTheme="minorEastAsia" w:hAnsi="Cambria Math" w:cstheme="minorHAnsi"/>
+                <w:lang w:val="en-US" w:bidi="he-IL"/>
+              </w:rPr>
+              <m:t>p</m:t>
+            </m:r>
+          </m:sub>
+        </m:sSub>
+      </m:oMath>
+      <w:r>
+        <w:rPr>
+          <w:rFonts w:eastAsiaTheme="minorEastAsia" w:cstheme="minorHAnsi" w:hint="cs"/>
+          <w:rtl/>
+          <w:lang w:val="en-US" w:bidi="he-IL"/>
+        </w:rPr>
+        <w:t xml:space="preserve"> יותר קטנים</w:t>
+      </w:r>
+      <w:r>
+        <w:rPr>
+          <w:rFonts w:eastAsiaTheme="minorEastAsia" w:cstheme="minorHAnsi" w:hint="cs"/>
+          <w:rtl/>
+          <w:lang w:val="en-US" w:bidi="he-IL"/>
+        </w:rPr>
+        <w:t>.</w:t>
+      </w:r>
+    </w:p>
+    <w:p>
+      <w:pPr>
+        <w:bidi/>
+        <w:rPr>
           <w:rFonts w:cstheme="minorHAnsi"/>
           <w:b/>
           <w:bCs/>
@@ -192,19 +510,6 @@
           <w:lang w:bidi="he-IL"/>
         </w:rPr>
       </w:pPr>
-    </w:p>
-    <w:p>
-      <w:pPr>
-        <w:bidi/>
-        <w:rPr>
-          <w:rFonts w:cstheme="minorHAnsi"/>
-          <w:b/>
-          <w:bCs/>
-          <w:u w:val="single"/>
-          <w:rtl/>
-          <w:lang w:bidi="he-IL"/>
-        </w:rPr>
-      </w:pPr>
       <w:r>
         <w:rPr>
           <w:rFonts w:cstheme="minorHAnsi" w:hint="cs"/>
@@ -232,7 +537,6 @@
       <w:pPr>
         <w:bidi/>
         <w:rPr>
-          <w:rFonts w:hint="cs"/>
           <w:lang w:val="en-US" w:bidi="he-IL"/>
         </w:rPr>
       </w:pPr>
@@ -1040,621 +1344,619 @@
         <w:bidi/>
         <w:rPr>
           <w:rFonts w:eastAsiaTheme="minorEastAsia"/>
+          <w:i/>
+          <w:rtl/>
+          <w:lang w:val="en-US" w:bidi="he-IL"/>
+        </w:rPr>
+      </w:pPr>
+      <w:r>
+        <w:rPr>
+          <w:rFonts w:eastAsiaTheme="minorEastAsia" w:hint="cs"/>
+          <w:i/>
+          <w:rtl/>
+          <w:lang w:val="en-US" w:bidi="he-IL"/>
+        </w:rPr>
+        <w:t>מכיוון שנורמה לא יכולה להיות שלילית מתקיים:</w:t>
+      </w:r>
+    </w:p>
+    <w:p>
+      <w:pPr>
+        <w:bidi/>
+        <w:rPr>
+          <w:rFonts w:eastAsiaTheme="minorEastAsia"/>
+          <w:i/>
+          <w:rtl/>
+          <w:lang w:bidi="he-IL"/>
+        </w:rPr>
+      </w:pPr>
+      <w:r>
+        <w:rPr>
+          <w:rFonts w:eastAsiaTheme="minorEastAsia" w:hint="cs"/>
+          <w:i/>
+          <w:rtl/>
+          <w:lang w:val="en-US" w:bidi="he-IL"/>
+        </w:rPr>
+        <w:t xml:space="preserve"> </w:t>
+      </w:r>
+      <m:oMath>
+        <m:d>
+          <m:dPr>
+            <m:ctrlPr>
+              <w:rPr>
+                <w:rFonts w:ascii="Cambria Math" w:hAnsi="Cambria Math"/>
+                <w:i/>
+                <w:lang w:bidi="he-IL"/>
+              </w:rPr>
+            </m:ctrlPr>
+          </m:dPr>
+          <m:e>
+            <m:r>
+              <w:rPr>
+                <w:rFonts w:ascii="Cambria Math" w:hAnsi="Cambria Math"/>
+                <w:lang w:bidi="he-IL"/>
+              </w:rPr>
+              <m:t>1-ϵ</m:t>
+            </m:r>
+          </m:e>
+        </m:d>
+        <m:sSup>
+          <m:sSupPr>
+            <m:ctrlPr>
+              <w:rPr>
+                <w:rFonts w:ascii="Cambria Math" w:hAnsi="Cambria Math"/>
+                <w:i/>
+                <w:lang w:bidi="he-IL"/>
+              </w:rPr>
+            </m:ctrlPr>
+          </m:sSupPr>
+          <m:e>
+            <m:d>
+              <m:dPr>
+                <m:begChr m:val="‖"/>
+                <m:endChr m:val="‖"/>
+                <m:ctrlPr>
+                  <w:rPr>
+                    <w:rFonts w:ascii="Cambria Math" w:hAnsi="Cambria Math"/>
+                    <w:i/>
+                    <w:lang w:bidi="he-IL"/>
+                  </w:rPr>
+                </m:ctrlPr>
+              </m:dPr>
+              <m:e>
+                <m:r>
+                  <w:rPr>
+                    <w:rFonts w:ascii="Cambria Math" w:hAnsi="Cambria Math"/>
+                    <w:lang w:bidi="he-IL"/>
+                  </w:rPr>
+                  <m:t>v-w</m:t>
+                </m:r>
+              </m:e>
+            </m:d>
+          </m:e>
+          <m:sup>
+            <m:r>
+              <w:rPr>
+                <w:rFonts w:ascii="Cambria Math" w:hAnsi="Cambria Math"/>
+                <w:lang w:bidi="he-IL"/>
+              </w:rPr>
+              <m:t>2</m:t>
+            </m:r>
+          </m:sup>
+        </m:sSup>
+        <m:r>
+          <w:rPr>
+            <w:rFonts w:ascii="Cambria Math" w:hAnsi="Cambria Math"/>
+            <w:lang w:bidi="he-IL"/>
+          </w:rPr>
+          <m:t>≤</m:t>
+        </m:r>
+        <m:sSup>
+          <m:sSupPr>
+            <m:ctrlPr>
+              <w:rPr>
+                <w:rFonts w:ascii="Cambria Math" w:hAnsi="Cambria Math"/>
+                <w:i/>
+                <w:lang w:bidi="he-IL"/>
+              </w:rPr>
+            </m:ctrlPr>
+          </m:sSupPr>
+          <m:e>
+            <m:d>
+              <m:dPr>
+                <m:begChr m:val="‖"/>
+                <m:endChr m:val="‖"/>
+                <m:ctrlPr>
+                  <w:rPr>
+                    <w:rFonts w:ascii="Cambria Math" w:hAnsi="Cambria Math"/>
+                    <w:i/>
+                    <w:lang w:bidi="he-IL"/>
+                  </w:rPr>
+                </m:ctrlPr>
+              </m:dPr>
+              <m:e>
+                <m:r>
+                  <w:rPr>
+                    <w:rFonts w:ascii="Cambria Math" w:hAnsi="Cambria Math"/>
+                    <w:lang w:bidi="he-IL"/>
+                  </w:rPr>
+                  <m:t>f</m:t>
+                </m:r>
+                <m:d>
+                  <m:dPr>
+                    <m:ctrlPr>
+                      <w:rPr>
+                        <w:rFonts w:ascii="Cambria Math" w:hAnsi="Cambria Math"/>
+                        <w:i/>
+                        <w:lang w:bidi="he-IL"/>
+                      </w:rPr>
+                    </m:ctrlPr>
+                  </m:dPr>
+                  <m:e>
+                    <m:r>
+                      <w:rPr>
+                        <w:rFonts w:ascii="Cambria Math" w:hAnsi="Cambria Math"/>
+                        <w:lang w:bidi="he-IL"/>
+                      </w:rPr>
+                      <m:t>v-w</m:t>
+                    </m:r>
+                  </m:e>
+                </m:d>
+              </m:e>
+            </m:d>
+          </m:e>
+          <m:sup>
+            <m:r>
+              <w:rPr>
+                <w:rFonts w:ascii="Cambria Math" w:hAnsi="Cambria Math"/>
+                <w:lang w:bidi="he-IL"/>
+              </w:rPr>
+              <m:t>2</m:t>
+            </m:r>
+          </m:sup>
+        </m:sSup>
+        <m:r>
+          <w:rPr>
+            <w:rFonts w:ascii="Cambria Math" w:hAnsi="Cambria Math"/>
+            <w:lang w:bidi="he-IL"/>
+          </w:rPr>
+          <m:t>≤</m:t>
+        </m:r>
+        <m:d>
+          <m:dPr>
+            <m:ctrlPr>
+              <w:rPr>
+                <w:rFonts w:ascii="Cambria Math" w:hAnsi="Cambria Math"/>
+                <w:i/>
+                <w:lang w:bidi="he-IL"/>
+              </w:rPr>
+            </m:ctrlPr>
+          </m:dPr>
+          <m:e>
+            <m:r>
+              <w:rPr>
+                <w:rFonts w:ascii="Cambria Math" w:hAnsi="Cambria Math"/>
+                <w:lang w:bidi="he-IL"/>
+              </w:rPr>
+              <m:t>1+ϵ</m:t>
+            </m:r>
+          </m:e>
+        </m:d>
+        <m:sSup>
+          <m:sSupPr>
+            <m:ctrlPr>
+              <w:rPr>
+                <w:rFonts w:ascii="Cambria Math" w:hAnsi="Cambria Math"/>
+                <w:i/>
+                <w:lang w:bidi="he-IL"/>
+              </w:rPr>
+            </m:ctrlPr>
+          </m:sSupPr>
+          <m:e>
+            <m:d>
+              <m:dPr>
+                <m:begChr m:val="‖"/>
+                <m:endChr m:val="‖"/>
+                <m:ctrlPr>
+                  <w:rPr>
+                    <w:rFonts w:ascii="Cambria Math" w:hAnsi="Cambria Math"/>
+                    <w:i/>
+                    <w:lang w:bidi="he-IL"/>
+                  </w:rPr>
+                </m:ctrlPr>
+              </m:dPr>
+              <m:e>
+                <m:r>
+                  <w:rPr>
+                    <w:rFonts w:ascii="Cambria Math" w:hAnsi="Cambria Math"/>
+                    <w:lang w:bidi="he-IL"/>
+                  </w:rPr>
+                  <m:t>v-w</m:t>
+                </m:r>
+              </m:e>
+            </m:d>
+          </m:e>
+          <m:sup>
+            <m:r>
+              <w:rPr>
+                <w:rFonts w:ascii="Cambria Math" w:hAnsi="Cambria Math"/>
+                <w:lang w:bidi="he-IL"/>
+              </w:rPr>
+              <m:t>2</m:t>
+            </m:r>
+          </m:sup>
+        </m:sSup>
+      </m:oMath>
+    </w:p>
+    <w:p>
+      <w:pPr>
+        <w:bidi/>
+        <w:rPr>
+          <w:rFonts w:eastAsiaTheme="minorEastAsia"/>
+          <w:i/>
+          <w:rtl/>
+          <w:lang w:val="en-US" w:bidi="he-IL"/>
+        </w:rPr>
+      </w:pPr>
+      <w:r>
+        <w:rPr>
+          <w:rFonts w:eastAsiaTheme="minorEastAsia" w:hint="cs"/>
+          <w:i/>
+          <w:rtl/>
+          <w:lang w:val="en-US" w:bidi="he-IL"/>
+        </w:rPr>
+        <w:t>ו</w:t>
+      </w:r>
+      <w:r>
+        <w:rPr>
+          <w:rFonts w:eastAsiaTheme="minorEastAsia" w:hint="cs"/>
+          <w:i/>
+          <w:rtl/>
+          <w:lang w:val="en-US" w:bidi="he-IL"/>
+        </w:rPr>
+        <w:t xml:space="preserve">גם: </w:t>
+      </w:r>
+      <m:oMath>
+        <m:d>
+          <m:dPr>
+            <m:ctrlPr>
+              <w:rPr>
+                <w:rFonts w:ascii="Cambria Math" w:hAnsi="Cambria Math"/>
+                <w:i/>
+                <w:lang w:bidi="he-IL"/>
+              </w:rPr>
+            </m:ctrlPr>
+          </m:dPr>
+          <m:e>
+            <m:r>
+              <w:rPr>
+                <w:rFonts w:ascii="Cambria Math" w:hAnsi="Cambria Math"/>
+                <w:lang w:bidi="he-IL"/>
+              </w:rPr>
+              <m:t>1-ϵ</m:t>
+            </m:r>
+          </m:e>
+        </m:d>
+        <m:sSup>
+          <m:sSupPr>
+            <m:ctrlPr>
+              <w:rPr>
+                <w:rFonts w:ascii="Cambria Math" w:hAnsi="Cambria Math"/>
+                <w:i/>
+                <w:lang w:bidi="he-IL"/>
+              </w:rPr>
+            </m:ctrlPr>
+          </m:sSupPr>
+          <m:e>
+            <m:d>
+              <m:dPr>
+                <m:begChr m:val="‖"/>
+                <m:endChr m:val="‖"/>
+                <m:ctrlPr>
+                  <w:rPr>
+                    <w:rFonts w:ascii="Cambria Math" w:hAnsi="Cambria Math"/>
+                    <w:i/>
+                    <w:lang w:bidi="he-IL"/>
+                  </w:rPr>
+                </m:ctrlPr>
+              </m:dPr>
+              <m:e>
+                <m:r>
+                  <w:rPr>
+                    <w:rFonts w:ascii="Cambria Math" w:hAnsi="Cambria Math"/>
+                    <w:lang w:bidi="he-IL"/>
+                  </w:rPr>
+                  <m:t>v</m:t>
+                </m:r>
+                <m:r>
+                  <w:rPr>
+                    <w:rFonts w:ascii="Cambria Math" w:hAnsi="Cambria Math"/>
+                    <w:lang w:bidi="he-IL"/>
+                  </w:rPr>
+                  <m:t>+</m:t>
+                </m:r>
+                <m:r>
+                  <w:rPr>
+                    <w:rFonts w:ascii="Cambria Math" w:hAnsi="Cambria Math"/>
+                    <w:lang w:bidi="he-IL"/>
+                  </w:rPr>
+                  <m:t>w</m:t>
+                </m:r>
+              </m:e>
+            </m:d>
+          </m:e>
+          <m:sup>
+            <m:r>
+              <w:rPr>
+                <w:rFonts w:ascii="Cambria Math" w:hAnsi="Cambria Math"/>
+                <w:lang w:bidi="he-IL"/>
+              </w:rPr>
+              <m:t>2</m:t>
+            </m:r>
+          </m:sup>
+        </m:sSup>
+        <m:r>
+          <w:rPr>
+            <w:rFonts w:ascii="Cambria Math" w:hAnsi="Cambria Math"/>
+            <w:lang w:bidi="he-IL"/>
+          </w:rPr>
+          <m:t>≤</m:t>
+        </m:r>
+        <m:sSup>
+          <m:sSupPr>
+            <m:ctrlPr>
+              <w:rPr>
+                <w:rFonts w:ascii="Cambria Math" w:hAnsi="Cambria Math"/>
+                <w:i/>
+                <w:lang w:bidi="he-IL"/>
+              </w:rPr>
+            </m:ctrlPr>
+          </m:sSupPr>
+          <m:e>
+            <m:d>
+              <m:dPr>
+                <m:begChr m:val="‖"/>
+                <m:endChr m:val="‖"/>
+                <m:ctrlPr>
+                  <w:rPr>
+                    <w:rFonts w:ascii="Cambria Math" w:hAnsi="Cambria Math"/>
+                    <w:i/>
+                    <w:lang w:bidi="he-IL"/>
+                  </w:rPr>
+                </m:ctrlPr>
+              </m:dPr>
+              <m:e>
+                <m:r>
+                  <w:rPr>
+                    <w:rFonts w:ascii="Cambria Math" w:hAnsi="Cambria Math"/>
+                    <w:lang w:bidi="he-IL"/>
+                  </w:rPr>
+                  <m:t>f</m:t>
+                </m:r>
+                <m:d>
+                  <m:dPr>
+                    <m:ctrlPr>
+                      <w:rPr>
+                        <w:rFonts w:ascii="Cambria Math" w:hAnsi="Cambria Math"/>
+                        <w:i/>
+                        <w:lang w:bidi="he-IL"/>
+                      </w:rPr>
+                    </m:ctrlPr>
+                  </m:dPr>
+                  <m:e>
+                    <m:r>
+                      <w:rPr>
+                        <w:rFonts w:ascii="Cambria Math" w:hAnsi="Cambria Math"/>
+                        <w:lang w:bidi="he-IL"/>
+                      </w:rPr>
+                      <m:t>v</m:t>
+                    </m:r>
+                    <m:r>
+                      <w:rPr>
+                        <w:rFonts w:ascii="Cambria Math" w:hAnsi="Cambria Math"/>
+                        <w:lang w:bidi="he-IL"/>
+                      </w:rPr>
+                      <m:t>+</m:t>
+                    </m:r>
+                    <m:r>
+                      <w:rPr>
+                        <w:rFonts w:ascii="Cambria Math" w:hAnsi="Cambria Math"/>
+                        <w:lang w:bidi="he-IL"/>
+                      </w:rPr>
+                      <m:t>w</m:t>
+                    </m:r>
+                  </m:e>
+                </m:d>
+              </m:e>
+            </m:d>
+          </m:e>
+          <m:sup>
+            <m:r>
+              <w:rPr>
+                <w:rFonts w:ascii="Cambria Math" w:hAnsi="Cambria Math"/>
+                <w:lang w:bidi="he-IL"/>
+              </w:rPr>
+              <m:t>2</m:t>
+            </m:r>
+          </m:sup>
+        </m:sSup>
+        <m:r>
+          <w:rPr>
+            <w:rFonts w:ascii="Cambria Math" w:hAnsi="Cambria Math"/>
+            <w:lang w:bidi="he-IL"/>
+          </w:rPr>
+          <m:t>≤</m:t>
+        </m:r>
+        <m:d>
+          <m:dPr>
+            <m:ctrlPr>
+              <w:rPr>
+                <w:rFonts w:ascii="Cambria Math" w:hAnsi="Cambria Math"/>
+                <w:i/>
+                <w:lang w:bidi="he-IL"/>
+              </w:rPr>
+            </m:ctrlPr>
+          </m:dPr>
+          <m:e>
+            <m:r>
+              <w:rPr>
+                <w:rFonts w:ascii="Cambria Math" w:hAnsi="Cambria Math"/>
+                <w:lang w:bidi="he-IL"/>
+              </w:rPr>
+              <m:t>1+ϵ</m:t>
+            </m:r>
+          </m:e>
+        </m:d>
+        <m:sSup>
+          <m:sSupPr>
+            <m:ctrlPr>
+              <w:rPr>
+                <w:rFonts w:ascii="Cambria Math" w:eastAsiaTheme="minorEastAsia" w:hAnsi="Cambria Math"/>
+                <w:i/>
+                <w:lang w:bidi="he-IL"/>
+              </w:rPr>
+            </m:ctrlPr>
+          </m:sSupPr>
+          <m:e>
+            <m:d>
+              <m:dPr>
+                <m:begChr m:val="‖"/>
+                <m:endChr m:val="‖"/>
+                <m:ctrlPr>
+                  <w:rPr>
+                    <w:rFonts w:ascii="Cambria Math" w:hAnsi="Cambria Math"/>
+                    <w:i/>
+                    <w:lang w:bidi="he-IL"/>
+                  </w:rPr>
+                </m:ctrlPr>
+              </m:dPr>
+              <m:e>
+                <m:r>
+                  <w:rPr>
+                    <w:rFonts w:ascii="Cambria Math" w:hAnsi="Cambria Math"/>
+                    <w:lang w:bidi="he-IL"/>
+                  </w:rPr>
+                  <m:t>v</m:t>
+                </m:r>
+                <m:r>
+                  <w:rPr>
+                    <w:rFonts w:ascii="Cambria Math" w:hAnsi="Cambria Math"/>
+                    <w:lang w:bidi="he-IL"/>
+                  </w:rPr>
+                  <m:t>+</m:t>
+                </m:r>
+                <m:r>
+                  <w:rPr>
+                    <w:rFonts w:ascii="Cambria Math" w:hAnsi="Cambria Math"/>
+                    <w:lang w:bidi="he-IL"/>
+                  </w:rPr>
+                  <m:t>w</m:t>
+                </m:r>
+              </m:e>
+            </m:d>
+          </m:e>
+          <m:sup>
+            <m:r>
+              <w:rPr>
+                <w:rFonts w:ascii="Cambria Math" w:eastAsiaTheme="minorEastAsia" w:hAnsi="Cambria Math"/>
+                <w:lang w:bidi="he-IL"/>
+              </w:rPr>
+              <m:t>2</m:t>
+            </m:r>
+          </m:sup>
+        </m:sSup>
+      </m:oMath>
+    </w:p>
+    <w:p>
+      <w:pPr>
+        <w:bidi/>
+        <w:rPr>
+          <w:rFonts w:eastAsiaTheme="minorEastAsia"/>
+          <w:i/>
+          <w:rtl/>
+          <w:lang w:val="en-US" w:bidi="he-IL"/>
+        </w:rPr>
+      </w:pPr>
+      <w:r>
+        <w:rPr>
+          <w:rFonts w:eastAsiaTheme="minorEastAsia" w:hint="cs"/>
+          <w:i/>
+          <w:rtl/>
+          <w:lang w:val="en-US" w:bidi="he-IL"/>
+        </w:rPr>
+        <w:t>נשים לב לאי שיווין הבא:</w:t>
+      </w:r>
+    </w:p>
+    <w:p>
+      <w:pPr>
+        <w:bidi/>
+        <w:rPr>
+          <w:rFonts w:eastAsiaTheme="minorEastAsia"/>
+          <w:i/>
           <w:lang w:val="en-US" w:bidi="he-IL"/>
         </w:rPr>
       </w:pPr>
       <m:oMathPara>
         <m:oMath>
+          <m:r>
+            <w:rPr>
+              <w:rFonts w:ascii="Cambria Math" w:eastAsiaTheme="minorEastAsia" w:hAnsi="Cambria Math"/>
+              <w:lang w:val="en-US" w:bidi="he-IL"/>
+            </w:rPr>
+            <m:t>4f</m:t>
+          </m:r>
           <m:d>
             <m:dPr>
               <m:ctrlPr>
                 <w:rPr>
-                  <w:rFonts w:ascii="Cambria Math" w:hAnsi="Cambria Math"/>
+                  <w:rFonts w:ascii="Cambria Math" w:eastAsiaTheme="minorEastAsia" w:hAnsi="Cambria Math"/>
                   <w:i/>
-                  <w:lang w:bidi="he-IL"/>
+                  <w:lang w:val="en-US" w:bidi="he-IL"/>
                 </w:rPr>
               </m:ctrlPr>
             </m:dPr>
             <m:e>
               <m:r>
                 <w:rPr>
-                  <w:rFonts w:ascii="Cambria Math" w:hAnsi="Cambria Math"/>
-                  <w:lang w:bidi="he-IL"/>
-                </w:rPr>
-                <m:t>1-ϵ</m:t>
+                  <w:rFonts w:ascii="Cambria Math" w:eastAsiaTheme="minorEastAsia" w:hAnsi="Cambria Math"/>
+                  <w:lang w:val="en-US" w:bidi="he-IL"/>
+                </w:rPr>
+                <m:t>v</m:t>
               </m:r>
             </m:e>
           </m:d>
+          <m:r>
+            <w:rPr>
+              <w:rFonts w:ascii="Cambria Math" w:eastAsiaTheme="minorEastAsia" w:hAnsi="Cambria Math"/>
+              <w:lang w:val="en-US" w:bidi="he-IL"/>
+            </w:rPr>
+            <m:t>⋅f</m:t>
+          </m:r>
           <m:d>
             <m:dPr>
-              <m:begChr m:val="‖"/>
-              <m:endChr m:val="‖"/>
               <m:ctrlPr>
                 <w:rPr>
-                  <w:rFonts w:ascii="Cambria Math" w:hAnsi="Cambria Math"/>
+                  <w:rFonts w:ascii="Cambria Math" w:eastAsiaTheme="minorEastAsia" w:hAnsi="Cambria Math"/>
                   <w:i/>
-                  <w:lang w:bidi="he-IL"/>
+                  <w:lang w:val="en-US" w:bidi="he-IL"/>
                 </w:rPr>
               </m:ctrlPr>
             </m:dPr>
             <m:e>
               <m:r>
                 <w:rPr>
-                  <w:rFonts w:ascii="Cambria Math" w:hAnsi="Cambria Math"/>
-                  <w:lang w:bidi="he-IL"/>
-                </w:rPr>
-                <m:t>v-w</m:t>
+                  <w:rFonts w:ascii="Cambria Math" w:eastAsiaTheme="minorEastAsia" w:hAnsi="Cambria Math"/>
+                  <w:lang w:val="en-US" w:bidi="he-IL"/>
+                </w:rPr>
+                <m:t>w</m:t>
               </m:r>
             </m:e>
           </m:d>
           <m:r>
             <w:rPr>
-              <w:rFonts w:ascii="Cambria Math" w:hAnsi="Cambria Math"/>
-              <w:lang w:bidi="he-IL"/>
-            </w:rPr>
-            <m:t>≤</m:t>
-          </m:r>
-          <m:d>
-            <m:dPr>
-              <m:begChr m:val="‖"/>
-              <m:endChr m:val="‖"/>
-              <m:ctrlPr>
-                <w:rPr>
-                  <w:rFonts w:ascii="Cambria Math" w:hAnsi="Cambria Math"/>
-                  <w:i/>
-                  <w:lang w:bidi="he-IL"/>
-                </w:rPr>
-              </m:ctrlPr>
-            </m:dPr>
-            <m:e>
-              <m:r>
-                <w:rPr>
-                  <w:rFonts w:ascii="Cambria Math" w:hAnsi="Cambria Math"/>
-                  <w:lang w:bidi="he-IL"/>
-                </w:rPr>
-                <m:t>f</m:t>
-              </m:r>
-              <m:d>
-                <m:dPr>
-                  <m:ctrlPr>
-                    <w:rPr>
-                      <w:rFonts w:ascii="Cambria Math" w:hAnsi="Cambria Math"/>
-                      <w:i/>
-                      <w:lang w:bidi="he-IL"/>
-                    </w:rPr>
-                  </m:ctrlPr>
-                </m:dPr>
-                <m:e>
-                  <m:r>
-                    <w:rPr>
-                      <w:rFonts w:ascii="Cambria Math" w:hAnsi="Cambria Math"/>
-                      <w:lang w:bidi="he-IL"/>
-                    </w:rPr>
-                    <m:t>v-w</m:t>
-                  </m:r>
-                </m:e>
-              </m:d>
-            </m:e>
-          </m:d>
-          <m:r>
-            <w:rPr>
-              <w:rFonts w:ascii="Cambria Math" w:hAnsi="Cambria Math"/>
-              <w:lang w:bidi="he-IL"/>
-            </w:rPr>
-            <m:t>≤</m:t>
-          </m:r>
-          <m:d>
-            <m:dPr>
-              <m:ctrlPr>
-                <w:rPr>
-                  <w:rFonts w:ascii="Cambria Math" w:hAnsi="Cambria Math"/>
-                  <w:i/>
-                  <w:lang w:bidi="he-IL"/>
-                </w:rPr>
-              </m:ctrlPr>
-            </m:dPr>
-            <m:e>
-              <m:r>
-                <w:rPr>
-                  <w:rFonts w:ascii="Cambria Math" w:hAnsi="Cambria Math"/>
-                  <w:lang w:bidi="he-IL"/>
-                </w:rPr>
-                <m:t>1+ϵ</m:t>
-              </m:r>
-            </m:e>
-          </m:d>
-          <m:d>
-            <m:dPr>
-              <m:begChr m:val="‖"/>
-              <m:endChr m:val="‖"/>
-              <m:ctrlPr>
-                <w:rPr>
-                  <w:rFonts w:ascii="Cambria Math" w:hAnsi="Cambria Math"/>
-                  <w:i/>
-                  <w:lang w:bidi="he-IL"/>
-                </w:rPr>
-              </m:ctrlPr>
-            </m:dPr>
-            <m:e>
-              <m:r>
-                <w:rPr>
-                  <w:rFonts w:ascii="Cambria Math" w:hAnsi="Cambria Math"/>
-                  <w:lang w:bidi="he-IL"/>
-                </w:rPr>
-                <m:t>v-w</m:t>
-              </m:r>
-            </m:e>
-          </m:d>
-          <m:r>
-            <w:rPr>
-              <w:rFonts w:ascii="Cambria Math" w:hAnsi="Cambria Math"/>
+              <w:rFonts w:ascii="Cambria Math" w:eastAsiaTheme="minorEastAsia" w:hAnsi="Cambria Math"/>
               <w:lang w:val="en-US" w:bidi="he-IL"/>
             </w:rPr>
-            <m:t>⇒</m:t>
-          </m:r>
-        </m:oMath>
-      </m:oMathPara>
-    </w:p>
-    <w:p>
-      <w:pPr>
-        <w:bidi/>
-        <w:rPr>
-          <w:rFonts w:eastAsiaTheme="minorEastAsia"/>
-          <w:lang w:val="en-US" w:bidi="he-IL"/>
-        </w:rPr>
-      </w:pPr>
-      <m:oMathPara>
-        <m:oMath>
-          <m:sSup>
-            <m:sSupPr>
-              <m:ctrlPr>
-                <w:rPr>
-                  <w:rFonts w:ascii="Cambria Math" w:hAnsi="Cambria Math"/>
-                  <w:i/>
-                  <w:lang w:bidi="he-IL"/>
-                </w:rPr>
-              </m:ctrlPr>
-            </m:sSupPr>
-            <m:e>
-              <m:d>
-                <m:dPr>
-                  <m:ctrlPr>
-                    <w:rPr>
-                      <w:rFonts w:ascii="Cambria Math" w:hAnsi="Cambria Math"/>
-                      <w:i/>
-                      <w:lang w:bidi="he-IL"/>
-                    </w:rPr>
-                  </m:ctrlPr>
-                </m:dPr>
-                <m:e>
-                  <m:r>
-                    <w:rPr>
-                      <w:rFonts w:ascii="Cambria Math" w:hAnsi="Cambria Math"/>
-                      <w:lang w:bidi="he-IL"/>
-                    </w:rPr>
-                    <m:t>1-ϵ</m:t>
-                  </m:r>
-                </m:e>
-              </m:d>
-            </m:e>
-            <m:sup>
-              <m:r>
-                <w:rPr>
-                  <w:rFonts w:ascii="Cambria Math" w:hAnsi="Cambria Math"/>
-                  <w:lang w:bidi="he-IL"/>
-                </w:rPr>
-                <m:t>2</m:t>
-              </m:r>
-            </m:sup>
-          </m:sSup>
-          <m:sSup>
-            <m:sSupPr>
-              <m:ctrlPr>
-                <w:rPr>
-                  <w:rFonts w:ascii="Cambria Math" w:hAnsi="Cambria Math"/>
-                  <w:i/>
-                  <w:lang w:bidi="he-IL"/>
-                </w:rPr>
-              </m:ctrlPr>
-            </m:sSupPr>
-            <m:e>
-              <m:d>
-                <m:dPr>
-                  <m:begChr m:val="‖"/>
-                  <m:endChr m:val="‖"/>
-                  <m:ctrlPr>
-                    <w:rPr>
-                      <w:rFonts w:ascii="Cambria Math" w:hAnsi="Cambria Math"/>
-                      <w:i/>
-                      <w:lang w:bidi="he-IL"/>
-                    </w:rPr>
-                  </m:ctrlPr>
-                </m:dPr>
-                <m:e>
-                  <m:r>
-                    <w:rPr>
-                      <w:rFonts w:ascii="Cambria Math" w:hAnsi="Cambria Math"/>
-                      <w:lang w:bidi="he-IL"/>
-                    </w:rPr>
-                    <m:t>v-w</m:t>
-                  </m:r>
-                </m:e>
-              </m:d>
-            </m:e>
-            <m:sup>
-              <m:r>
-                <w:rPr>
-                  <w:rFonts w:ascii="Cambria Math" w:hAnsi="Cambria Math"/>
-                  <w:lang w:bidi="he-IL"/>
-                </w:rPr>
-                <m:t>2</m:t>
-              </m:r>
-            </m:sup>
-          </m:sSup>
-          <m:r>
-            <w:rPr>
-              <w:rFonts w:ascii="Cambria Math" w:hAnsi="Cambria Math"/>
-              <w:lang w:bidi="he-IL"/>
-            </w:rPr>
-            <m:t>≤</m:t>
-          </m:r>
-          <m:sSup>
-            <m:sSupPr>
-              <m:ctrlPr>
-                <w:rPr>
-                  <w:rFonts w:ascii="Cambria Math" w:hAnsi="Cambria Math"/>
-                  <w:i/>
-                  <w:lang w:bidi="he-IL"/>
-                </w:rPr>
-              </m:ctrlPr>
-            </m:sSupPr>
-            <m:e>
-              <m:d>
-                <m:dPr>
-                  <m:begChr m:val="‖"/>
-                  <m:endChr m:val="‖"/>
-                  <m:ctrlPr>
-                    <w:rPr>
-                      <w:rFonts w:ascii="Cambria Math" w:hAnsi="Cambria Math"/>
-                      <w:i/>
-                      <w:lang w:bidi="he-IL"/>
-                    </w:rPr>
-                  </m:ctrlPr>
-                </m:dPr>
-                <m:e>
-                  <m:r>
-                    <w:rPr>
-                      <w:rFonts w:ascii="Cambria Math" w:hAnsi="Cambria Math"/>
-                      <w:lang w:bidi="he-IL"/>
-                    </w:rPr>
-                    <m:t>f</m:t>
-                  </m:r>
-                  <m:d>
-                    <m:dPr>
-                      <m:ctrlPr>
-                        <w:rPr>
-                          <w:rFonts w:ascii="Cambria Math" w:hAnsi="Cambria Math"/>
-                          <w:i/>
-                          <w:lang w:bidi="he-IL"/>
-                        </w:rPr>
-                      </m:ctrlPr>
-                    </m:dPr>
-                    <m:e>
-                      <m:r>
-                        <w:rPr>
-                          <w:rFonts w:ascii="Cambria Math" w:hAnsi="Cambria Math"/>
-                          <w:lang w:bidi="he-IL"/>
-                        </w:rPr>
-                        <m:t>v-w</m:t>
-                      </m:r>
-                    </m:e>
-                  </m:d>
-                </m:e>
-              </m:d>
-            </m:e>
-            <m:sup>
-              <m:r>
-                <w:rPr>
-                  <w:rFonts w:ascii="Cambria Math" w:hAnsi="Cambria Math"/>
-                  <w:lang w:bidi="he-IL"/>
-                </w:rPr>
-                <m:t>2</m:t>
-              </m:r>
-            </m:sup>
-          </m:sSup>
-          <m:r>
-            <w:rPr>
-              <w:rFonts w:ascii="Cambria Math" w:hAnsi="Cambria Math"/>
-              <w:lang w:bidi="he-IL"/>
-            </w:rPr>
-            <m:t>≤</m:t>
-          </m:r>
-          <m:sSup>
-            <m:sSupPr>
-              <m:ctrlPr>
-                <w:rPr>
-                  <w:rFonts w:ascii="Cambria Math" w:hAnsi="Cambria Math"/>
-                  <w:i/>
-                  <w:lang w:bidi="he-IL"/>
-                </w:rPr>
-              </m:ctrlPr>
-            </m:sSupPr>
-            <m:e>
-              <m:d>
-                <m:dPr>
-                  <m:ctrlPr>
-                    <w:rPr>
-                      <w:rFonts w:ascii="Cambria Math" w:hAnsi="Cambria Math"/>
-                      <w:i/>
-                      <w:lang w:bidi="he-IL"/>
-                    </w:rPr>
-                  </m:ctrlPr>
-                </m:dPr>
-                <m:e>
-                  <m:r>
-                    <w:rPr>
-                      <w:rFonts w:ascii="Cambria Math" w:hAnsi="Cambria Math"/>
-                      <w:lang w:bidi="he-IL"/>
-                    </w:rPr>
-                    <m:t>1+ϵ</m:t>
-                  </m:r>
-                </m:e>
-              </m:d>
-            </m:e>
-            <m:sup>
-              <m:r>
-                <w:rPr>
-                  <w:rFonts w:ascii="Cambria Math" w:hAnsi="Cambria Math"/>
-                  <w:lang w:bidi="he-IL"/>
-                </w:rPr>
-                <m:t>2</m:t>
-              </m:r>
-            </m:sup>
-          </m:sSup>
-          <m:sSup>
-            <m:sSupPr>
-              <m:ctrlPr>
-                <w:rPr>
-                  <w:rFonts w:ascii="Cambria Math" w:hAnsi="Cambria Math"/>
-                  <w:i/>
-                  <w:lang w:val="en-US" w:bidi="he-IL"/>
-                </w:rPr>
-              </m:ctrlPr>
-            </m:sSupPr>
-            <m:e>
-              <m:d>
-                <m:dPr>
-                  <m:begChr m:val="‖"/>
-                  <m:endChr m:val="‖"/>
-                  <m:ctrlPr>
-                    <w:rPr>
-                      <w:rFonts w:ascii="Cambria Math" w:hAnsi="Cambria Math"/>
-                      <w:i/>
-                      <w:lang w:bidi="he-IL"/>
-                    </w:rPr>
-                  </m:ctrlPr>
-                </m:dPr>
-                <m:e>
-                  <m:r>
-                    <w:rPr>
-                      <w:rFonts w:ascii="Cambria Math" w:hAnsi="Cambria Math"/>
-                      <w:lang w:bidi="he-IL"/>
-                    </w:rPr>
-                    <m:t>v-w</m:t>
-                  </m:r>
-                </m:e>
-              </m:d>
-            </m:e>
-            <m:sup>
-              <m:r>
-                <w:rPr>
-                  <w:rFonts w:ascii="Cambria Math" w:hAnsi="Cambria Math"/>
-                  <w:lang w:val="en-US" w:bidi="he-IL"/>
-                </w:rPr>
-                <m:t>2</m:t>
-              </m:r>
-            </m:sup>
-          </m:sSup>
-          <m:r>
-            <w:rPr>
-              <w:rFonts w:ascii="Cambria Math" w:hAnsi="Cambria Math"/>
-              <w:lang w:val="en-US" w:bidi="he-IL"/>
-            </w:rPr>
-            <m:t>⇒</m:t>
-          </m:r>
-        </m:oMath>
-      </m:oMathPara>
-    </w:p>
-    <w:p>
-      <w:pPr>
-        <w:bidi/>
-        <w:rPr>
-          <w:rFonts w:eastAsiaTheme="minorEastAsia"/>
-          <w:lang w:val="en-US" w:bidi="he-IL"/>
-        </w:rPr>
-      </w:pPr>
-      <m:oMathPara>
-        <m:oMath>
-          <m:sSup>
-            <m:sSupPr>
-              <m:ctrlPr>
-                <w:rPr>
-                  <w:rFonts w:ascii="Cambria Math" w:hAnsi="Cambria Math"/>
-                  <w:i/>
-                  <w:sz w:val="18"/>
-                  <w:szCs w:val="18"/>
-                  <w:lang w:bidi="he-IL"/>
-                </w:rPr>
-              </m:ctrlPr>
-            </m:sSupPr>
-            <m:e>
-              <m:d>
-                <m:dPr>
-                  <m:ctrlPr>
-                    <w:rPr>
-                      <w:rFonts w:ascii="Cambria Math" w:hAnsi="Cambria Math"/>
-                      <w:i/>
-                      <w:sz w:val="18"/>
-                      <w:szCs w:val="18"/>
-                      <w:lang w:bidi="he-IL"/>
-                    </w:rPr>
-                  </m:ctrlPr>
-                </m:dPr>
-                <m:e>
-                  <m:r>
-                    <w:rPr>
-                      <w:rFonts w:ascii="Cambria Math" w:hAnsi="Cambria Math"/>
-                      <w:sz w:val="18"/>
-                      <w:szCs w:val="18"/>
-                      <w:lang w:bidi="he-IL"/>
-                    </w:rPr>
-                    <m:t>1-ϵ</m:t>
-                  </m:r>
-                </m:e>
-              </m:d>
-            </m:e>
-            <m:sup>
-              <m:r>
-                <w:rPr>
-                  <w:rFonts w:ascii="Cambria Math" w:hAnsi="Cambria Math"/>
-                  <w:sz w:val="18"/>
-                  <w:szCs w:val="18"/>
-                  <w:lang w:bidi="he-IL"/>
-                </w:rPr>
-                <m:t>2</m:t>
-              </m:r>
-            </m:sup>
-          </m:sSup>
-          <m:r>
-            <w:rPr>
-              <w:rFonts w:ascii="Cambria Math" w:hAnsi="Cambria Math"/>
-              <w:sz w:val="18"/>
-              <w:szCs w:val="18"/>
-              <w:lang w:bidi="he-IL"/>
-            </w:rPr>
-            <m:t>(</m:t>
-          </m:r>
-          <m:sSup>
-            <m:sSupPr>
-              <m:ctrlPr>
-                <w:rPr>
-                  <w:rFonts w:ascii="Cambria Math" w:eastAsiaTheme="minorEastAsia" w:hAnsi="Cambria Math"/>
-                  <w:i/>
-                  <w:sz w:val="18"/>
-                  <w:szCs w:val="18"/>
-                  <w:lang w:bidi="he-IL"/>
-                </w:rPr>
-              </m:ctrlPr>
-            </m:sSupPr>
-            <m:e>
-              <m:d>
-                <m:dPr>
-                  <m:begChr m:val="‖"/>
-                  <m:endChr m:val="‖"/>
-                  <m:ctrlPr>
-                    <w:rPr>
-                      <w:rFonts w:ascii="Cambria Math" w:hAnsi="Cambria Math"/>
-                      <w:i/>
-                      <w:sz w:val="18"/>
-                      <w:szCs w:val="18"/>
-                      <w:lang w:bidi="he-IL"/>
-                    </w:rPr>
-                  </m:ctrlPr>
-                </m:dPr>
-                <m:e>
-                  <m:r>
-                    <w:rPr>
-                      <w:rFonts w:ascii="Cambria Math" w:hAnsi="Cambria Math"/>
-                      <w:sz w:val="18"/>
-                      <w:szCs w:val="18"/>
-                      <w:lang w:bidi="he-IL"/>
-                    </w:rPr>
-                    <m:t>v</m:t>
-                  </m:r>
-                </m:e>
-              </m:d>
-            </m:e>
-            <m:sup>
-              <m:r>
-                <w:rPr>
-                  <w:rFonts w:ascii="Cambria Math" w:eastAsiaTheme="minorEastAsia" w:hAnsi="Cambria Math"/>
-                  <w:sz w:val="18"/>
-                  <w:szCs w:val="18"/>
-                  <w:lang w:bidi="he-IL"/>
-                </w:rPr>
-                <m:t>2</m:t>
-              </m:r>
-            </m:sup>
-          </m:sSup>
-          <m:r>
-            <w:rPr>
-              <w:rFonts w:ascii="Cambria Math" w:eastAsiaTheme="minorEastAsia" w:hAnsi="Cambria Math"/>
-              <w:sz w:val="18"/>
-              <w:szCs w:val="18"/>
-              <w:lang w:bidi="he-IL"/>
-            </w:rPr>
-            <m:t>-2v⋅w+</m:t>
-          </m:r>
-          <m:sSup>
-            <m:sSupPr>
-              <m:ctrlPr>
-                <w:rPr>
-                  <w:rFonts w:ascii="Cambria Math" w:eastAsiaTheme="minorEastAsia" w:hAnsi="Cambria Math"/>
-                  <w:i/>
-                  <w:sz w:val="18"/>
-                  <w:szCs w:val="18"/>
-                  <w:lang w:bidi="he-IL"/>
-                </w:rPr>
-              </m:ctrlPr>
-            </m:sSupPr>
-            <m:e>
-              <m:d>
-                <m:dPr>
-                  <m:begChr m:val="‖"/>
-                  <m:endChr m:val="‖"/>
-                  <m:ctrlPr>
-                    <w:rPr>
-                      <w:rFonts w:ascii="Cambria Math" w:hAnsi="Cambria Math"/>
-                      <w:i/>
-                      <w:sz w:val="18"/>
-                      <w:szCs w:val="18"/>
-                      <w:lang w:bidi="he-IL"/>
-                    </w:rPr>
-                  </m:ctrlPr>
-                </m:dPr>
-                <m:e>
-                  <m:r>
-                    <w:rPr>
-                      <w:rFonts w:ascii="Cambria Math" w:hAnsi="Cambria Math"/>
-                      <w:sz w:val="18"/>
-                      <w:szCs w:val="18"/>
-                      <w:lang w:bidi="he-IL"/>
-                    </w:rPr>
-                    <m:t>w</m:t>
-                  </m:r>
-                </m:e>
-              </m:d>
-            </m:e>
-            <m:sup>
-              <m:r>
-                <w:rPr>
-                  <w:rFonts w:ascii="Cambria Math" w:eastAsiaTheme="minorEastAsia" w:hAnsi="Cambria Math"/>
-                  <w:sz w:val="18"/>
-                  <w:szCs w:val="18"/>
-                  <w:lang w:bidi="he-IL"/>
-                </w:rPr>
-                <m:t>2</m:t>
-              </m:r>
-            </m:sup>
-          </m:sSup>
-          <m:r>
-            <w:rPr>
-              <w:rFonts w:ascii="Cambria Math" w:hAnsi="Cambria Math"/>
-              <w:sz w:val="18"/>
-              <w:szCs w:val="18"/>
-              <w:lang w:bidi="he-IL"/>
-            </w:rPr>
-            <m:t>)≤</m:t>
+            <m:t>=</m:t>
           </m:r>
           <m:sSup>
             <m:sSupPr>
@@ -1739,7 +2041,82 @@
               <w:szCs w:val="18"/>
               <w:lang w:bidi="he-IL"/>
             </w:rPr>
-            <m:t>-2f(v)⋅f(w)+</m:t>
+            <m:t>+</m:t>
+          </m:r>
+          <m:r>
+            <w:rPr>
+              <w:rFonts w:ascii="Cambria Math" w:eastAsiaTheme="minorEastAsia" w:hAnsi="Cambria Math"/>
+              <w:sz w:val="18"/>
+              <w:szCs w:val="18"/>
+              <w:lang w:bidi="he-IL"/>
+            </w:rPr>
+            <m:t>2f</m:t>
+          </m:r>
+          <m:d>
+            <m:dPr>
+              <m:ctrlPr>
+                <w:rPr>
+                  <w:rFonts w:ascii="Cambria Math" w:eastAsiaTheme="minorEastAsia" w:hAnsi="Cambria Math"/>
+                  <w:i/>
+                  <w:sz w:val="18"/>
+                  <w:szCs w:val="18"/>
+                  <w:lang w:bidi="he-IL"/>
+                </w:rPr>
+              </m:ctrlPr>
+            </m:dPr>
+            <m:e>
+              <m:r>
+                <w:rPr>
+                  <w:rFonts w:ascii="Cambria Math" w:eastAsiaTheme="minorEastAsia" w:hAnsi="Cambria Math"/>
+                  <w:sz w:val="18"/>
+                  <w:szCs w:val="18"/>
+                  <w:lang w:bidi="he-IL"/>
+                </w:rPr>
+                <m:t>v</m:t>
+              </m:r>
+            </m:e>
+          </m:d>
+          <m:r>
+            <w:rPr>
+              <w:rFonts w:ascii="Cambria Math" w:eastAsiaTheme="minorEastAsia" w:hAnsi="Cambria Math"/>
+              <w:sz w:val="18"/>
+              <w:szCs w:val="18"/>
+              <w:lang w:bidi="he-IL"/>
+            </w:rPr>
+            <m:t>⋅f</m:t>
+          </m:r>
+          <m:d>
+            <m:dPr>
+              <m:ctrlPr>
+                <w:rPr>
+                  <w:rFonts w:ascii="Cambria Math" w:eastAsiaTheme="minorEastAsia" w:hAnsi="Cambria Math"/>
+                  <w:i/>
+                  <w:sz w:val="18"/>
+                  <w:szCs w:val="18"/>
+                  <w:lang w:bidi="he-IL"/>
+                </w:rPr>
+              </m:ctrlPr>
+            </m:dPr>
+            <m:e>
+              <m:r>
+                <w:rPr>
+                  <w:rFonts w:ascii="Cambria Math" w:eastAsiaTheme="minorEastAsia" w:hAnsi="Cambria Math"/>
+                  <w:sz w:val="18"/>
+                  <w:szCs w:val="18"/>
+                  <w:lang w:bidi="he-IL"/>
+                </w:rPr>
+                <m:t>w</m:t>
+              </m:r>
+            </m:e>
+          </m:d>
+          <m:r>
+            <w:rPr>
+              <w:rFonts w:ascii="Cambria Math" w:eastAsiaTheme="minorEastAsia" w:hAnsi="Cambria Math"/>
+              <w:sz w:val="18"/>
+              <w:szCs w:val="18"/>
+              <w:lang w:bidi="he-IL"/>
+            </w:rPr>
+            <m:t>+</m:t>
           </m:r>
           <m:sSup>
             <m:sSupPr>
@@ -1819,72 +2196,18 @@
           </m:sSup>
           <m:r>
             <w:rPr>
-              <w:rFonts w:ascii="Cambria Math" w:hAnsi="Cambria Math"/>
-              <w:sz w:val="18"/>
-              <w:szCs w:val="18"/>
-              <w:lang w:bidi="he-IL"/>
-            </w:rPr>
-            <m:t>≤</m:t>
-          </m:r>
-          <m:sSup>
-            <m:sSupPr>
-              <m:ctrlPr>
-                <w:rPr>
-                  <w:rFonts w:ascii="Cambria Math" w:hAnsi="Cambria Math"/>
-                  <w:i/>
-                  <w:sz w:val="18"/>
-                  <w:szCs w:val="18"/>
-                  <w:lang w:bidi="he-IL"/>
-                </w:rPr>
-              </m:ctrlPr>
-            </m:sSupPr>
-            <m:e>
-              <m:d>
-                <m:dPr>
-                  <m:ctrlPr>
-                    <w:rPr>
-                      <w:rFonts w:ascii="Cambria Math" w:hAnsi="Cambria Math"/>
-                      <w:i/>
-                      <w:sz w:val="18"/>
-                      <w:szCs w:val="18"/>
-                      <w:lang w:bidi="he-IL"/>
-                    </w:rPr>
-                  </m:ctrlPr>
-                </m:dPr>
-                <m:e>
-                  <m:r>
-                    <w:rPr>
-                      <w:rFonts w:ascii="Cambria Math" w:hAnsi="Cambria Math"/>
-                      <w:sz w:val="18"/>
-                      <w:szCs w:val="18"/>
-                      <w:lang w:bidi="he-IL"/>
-                    </w:rPr>
-                    <m:t>1+ϵ</m:t>
-                  </m:r>
-                </m:e>
-              </m:d>
-            </m:e>
-            <m:sup>
-              <m:r>
-                <w:rPr>
-                  <w:rFonts w:ascii="Cambria Math" w:hAnsi="Cambria Math"/>
-                  <w:sz w:val="18"/>
-                  <w:szCs w:val="18"/>
-                  <w:lang w:bidi="he-IL"/>
-                </w:rPr>
-                <m:t>2</m:t>
-              </m:r>
-            </m:sup>
-          </m:sSup>
+              <w:rFonts w:ascii="Cambria Math" w:eastAsiaTheme="minorEastAsia" w:hAnsi="Cambria Math"/>
+              <w:lang w:val="en-US" w:bidi="he-IL"/>
+            </w:rPr>
+            <m:t>-</m:t>
+          </m:r>
           <m:d>
             <m:dPr>
               <m:ctrlPr>
                 <w:rPr>
-                  <w:rFonts w:ascii="Cambria Math" w:hAnsi="Cambria Math"/>
+                  <w:rFonts w:ascii="Cambria Math" w:eastAsiaTheme="minorEastAsia" w:hAnsi="Cambria Math"/>
                   <w:i/>
-                  <w:sz w:val="18"/>
-                  <w:szCs w:val="18"/>
-                  <w:lang w:bidi="he-IL"/>
+                  <w:lang w:val="en-US" w:bidi="he-IL"/>
                 </w:rPr>
               </m:ctrlPr>
             </m:dPr>
@@ -1924,8 +2247,32 @@
                           <w:szCs w:val="18"/>
                           <w:lang w:bidi="he-IL"/>
                         </w:rPr>
-                        <m:t>v</m:t>
+                        <m:t>f</m:t>
                       </m:r>
+                      <m:d>
+                        <m:dPr>
+                          <m:ctrlPr>
+                            <w:rPr>
+                              <w:rFonts w:ascii="Cambria Math" w:hAnsi="Cambria Math"/>
+                              <w:i/>
+                              <w:sz w:val="18"/>
+                              <w:szCs w:val="18"/>
+                              <w:lang w:bidi="he-IL"/>
+                            </w:rPr>
+                          </m:ctrlPr>
+                        </m:dPr>
+                        <m:e>
+                          <m:r>
+                            <w:rPr>
+                              <w:rFonts w:ascii="Cambria Math" w:hAnsi="Cambria Math"/>
+                              <w:sz w:val="18"/>
+                              <w:szCs w:val="18"/>
+                              <w:lang w:bidi="he-IL"/>
+                            </w:rPr>
+                            <m:t>v</m:t>
+                          </m:r>
+                        </m:e>
+                      </m:d>
                     </m:e>
                   </m:d>
                 </m:e>
@@ -1948,7 +2295,73 @@
                   <w:szCs w:val="18"/>
                   <w:lang w:bidi="he-IL"/>
                 </w:rPr>
-                <m:t>-2v⋅w+</m:t>
+                <m:t>-2f</m:t>
+              </m:r>
+              <m:d>
+                <m:dPr>
+                  <m:ctrlPr>
+                    <w:rPr>
+                      <w:rFonts w:ascii="Cambria Math" w:eastAsiaTheme="minorEastAsia" w:hAnsi="Cambria Math"/>
+                      <w:i/>
+                      <w:sz w:val="18"/>
+                      <w:szCs w:val="18"/>
+                      <w:lang w:bidi="he-IL"/>
+                    </w:rPr>
+                  </m:ctrlPr>
+                </m:dPr>
+                <m:e>
+                  <m:r>
+                    <w:rPr>
+                      <w:rFonts w:ascii="Cambria Math" w:eastAsiaTheme="minorEastAsia" w:hAnsi="Cambria Math"/>
+                      <w:sz w:val="18"/>
+                      <w:szCs w:val="18"/>
+                      <w:lang w:bidi="he-IL"/>
+                    </w:rPr>
+                    <m:t>v</m:t>
+                  </m:r>
+                </m:e>
+              </m:d>
+              <m:r>
+                <w:rPr>
+                  <w:rFonts w:ascii="Cambria Math" w:eastAsiaTheme="minorEastAsia" w:hAnsi="Cambria Math"/>
+                  <w:sz w:val="18"/>
+                  <w:szCs w:val="18"/>
+                  <w:lang w:bidi="he-IL"/>
+                </w:rPr>
+                <m:t>⋅f</m:t>
+              </m:r>
+              <m:d>
+                <m:dPr>
+                  <m:ctrlPr>
+                    <w:rPr>
+                      <w:rFonts w:ascii="Cambria Math" w:eastAsiaTheme="minorEastAsia" w:hAnsi="Cambria Math"/>
+                      <w:i/>
+                      <w:sz w:val="18"/>
+                      <w:szCs w:val="18"/>
+                      <w:lang w:bidi="he-IL"/>
+                    </w:rPr>
+                  </m:ctrlPr>
+                </m:dPr>
+                <m:e>
+                  <m:r>
+                    <w:rPr>
+                      <w:rFonts w:ascii="Cambria Math" w:eastAsiaTheme="minorEastAsia" w:hAnsi="Cambria Math"/>
+                      <w:sz w:val="18"/>
+                      <w:szCs w:val="18"/>
+                      <w:lang w:bidi="he-IL"/>
+                    </w:rPr>
+                    <m:t>w</m:t>
+                  </m:r>
+                </m:e>
+              </m:d>
+              <m:r>
+                <w:rPr>
+                  <w:rFonts w:ascii="Cambria Math" w:eastAsiaTheme="minorEastAsia" w:hAnsi="Cambria Math"/>
+                  <w:sz w:val="18"/>
+                  <w:szCs w:val="18"/>
+                  <w:lang w:bidi="he-IL"/>
+                </w:rPr>
+                <m:t>+</m:t>
               </m:r>
               <m:sSup>
                 <m:sSupPr>
@@ -1985,6 +2398,1029 @@
                           <w:szCs w:val="18"/>
                           <w:lang w:bidi="he-IL"/>
                         </w:rPr>
+                        <m:t>f</m:t>
+                      </m:r>
+                      <m:d>
+                        <m:dPr>
+                          <m:ctrlPr>
+                            <w:rPr>
+                              <w:rFonts w:ascii="Cambria Math" w:hAnsi="Cambria Math"/>
+                              <w:i/>
+                              <w:sz w:val="18"/>
+                              <w:szCs w:val="18"/>
+                              <w:lang w:bidi="he-IL"/>
+                            </w:rPr>
+                          </m:ctrlPr>
+                        </m:dPr>
+                        <m:e>
+                          <m:r>
+                            <w:rPr>
+                              <w:rFonts w:ascii="Cambria Math" w:hAnsi="Cambria Math"/>
+                              <w:sz w:val="18"/>
+                              <w:szCs w:val="18"/>
+                              <w:lang w:bidi="he-IL"/>
+                            </w:rPr>
+                            <m:t>w</m:t>
+                          </m:r>
+                        </m:e>
+                      </m:d>
+                    </m:e>
+                  </m:d>
+                </m:e>
+                <m:sup>
+                  <m:r>
+                    <w:rPr>
+                      <w:rFonts w:ascii="Cambria Math" w:eastAsiaTheme="minorEastAsia" w:hAnsi="Cambria Math"/>
+                      <w:sz w:val="18"/>
+                      <w:szCs w:val="18"/>
+                      <w:lang w:bidi="he-IL"/>
+                    </w:rPr>
+                    <m:t>2</m:t>
+                  </m:r>
+                </m:sup>
+              </m:sSup>
+            </m:e>
+          </m:d>
+        </m:oMath>
+      </m:oMathPara>
+    </w:p>
+    <w:p>
+      <w:pPr>
+        <w:bidi/>
+        <w:rPr>
+          <w:rFonts w:eastAsiaTheme="minorEastAsia"/>
+          <w:i/>
+          <w:lang w:bidi="he-IL"/>
+        </w:rPr>
+      </w:pPr>
+      <m:oMathPara>
+        <m:oMath>
+          <m:r>
+            <w:rPr>
+              <w:rFonts w:ascii="Cambria Math" w:eastAsiaTheme="minorEastAsia" w:hAnsi="Cambria Math"/>
+              <w:lang w:val="en-US" w:bidi="he-IL"/>
+            </w:rPr>
+            <m:t>=</m:t>
+          </m:r>
+          <m:sSup>
+            <m:sSupPr>
+              <m:ctrlPr>
+                <w:rPr>
+                  <w:rFonts w:ascii="Cambria Math" w:hAnsi="Cambria Math"/>
+                  <w:i/>
+                  <w:lang w:bidi="he-IL"/>
+                </w:rPr>
+              </m:ctrlPr>
+            </m:sSupPr>
+            <m:e>
+              <m:d>
+                <m:dPr>
+                  <m:begChr m:val="‖"/>
+                  <m:endChr m:val="‖"/>
+                  <m:ctrlPr>
+                    <w:rPr>
+                      <w:rFonts w:ascii="Cambria Math" w:hAnsi="Cambria Math"/>
+                      <w:i/>
+                      <w:lang w:bidi="he-IL"/>
+                    </w:rPr>
+                  </m:ctrlPr>
+                </m:dPr>
+                <m:e>
+                  <m:r>
+                    <w:rPr>
+                      <w:rFonts w:ascii="Cambria Math" w:hAnsi="Cambria Math"/>
+                      <w:lang w:bidi="he-IL"/>
+                    </w:rPr>
+                    <m:t>f</m:t>
+                  </m:r>
+                  <m:d>
+                    <m:dPr>
+                      <m:ctrlPr>
+                        <w:rPr>
+                          <w:rFonts w:ascii="Cambria Math" w:hAnsi="Cambria Math"/>
+                          <w:i/>
+                          <w:lang w:bidi="he-IL"/>
+                        </w:rPr>
+                      </m:ctrlPr>
+                    </m:dPr>
+                    <m:e>
+                      <m:r>
+                        <w:rPr>
+                          <w:rFonts w:ascii="Cambria Math" w:hAnsi="Cambria Math"/>
+                          <w:lang w:bidi="he-IL"/>
+                        </w:rPr>
+                        <m:t>v</m:t>
+                      </m:r>
+                    </m:e>
+                  </m:d>
+                  <m:r>
+                    <w:rPr>
+                      <w:rFonts w:ascii="Cambria Math" w:hAnsi="Cambria Math"/>
+                      <w:lang w:bidi="he-IL"/>
+                    </w:rPr>
+                    <m:t>+</m:t>
+                  </m:r>
+                  <m:r>
+                    <w:rPr>
+                      <w:rFonts w:ascii="Cambria Math" w:hAnsi="Cambria Math"/>
+                      <w:lang w:bidi="he-IL"/>
+                    </w:rPr>
+                    <m:t>f</m:t>
+                  </m:r>
+                  <m:d>
+                    <m:dPr>
+                      <m:ctrlPr>
+                        <w:rPr>
+                          <w:rFonts w:ascii="Cambria Math" w:hAnsi="Cambria Math"/>
+                          <w:i/>
+                          <w:lang w:bidi="he-IL"/>
+                        </w:rPr>
+                      </m:ctrlPr>
+                    </m:dPr>
+                    <m:e>
+                      <m:r>
+                        <w:rPr>
+                          <w:rFonts w:ascii="Cambria Math" w:hAnsi="Cambria Math"/>
+                          <w:lang w:bidi="he-IL"/>
+                        </w:rPr>
+                        <m:t>w</m:t>
+                      </m:r>
+                    </m:e>
+                  </m:d>
+                </m:e>
+              </m:d>
+              <m:ctrlPr>
+                <w:rPr>
+                  <w:rFonts w:ascii="Cambria Math" w:eastAsiaTheme="minorEastAsia" w:hAnsi="Cambria Math"/>
+                  <w:i/>
+                  <w:lang w:val="en-US" w:bidi="he-IL"/>
+                </w:rPr>
+              </m:ctrlPr>
+            </m:e>
+            <m:sup>
+              <m:r>
+                <w:rPr>
+                  <w:rFonts w:ascii="Cambria Math" w:hAnsi="Cambria Math"/>
+                  <w:lang w:bidi="he-IL"/>
+                </w:rPr>
+                <m:t>2</m:t>
+              </m:r>
+            </m:sup>
+          </m:sSup>
+          <m:r>
+            <w:rPr>
+              <w:rFonts w:ascii="Cambria Math" w:hAnsi="Cambria Math"/>
+              <w:lang w:bidi="he-IL"/>
+            </w:rPr>
+            <m:t>-</m:t>
+          </m:r>
+          <m:sSup>
+            <m:sSupPr>
+              <m:ctrlPr>
+                <w:rPr>
+                  <w:rFonts w:ascii="Cambria Math" w:hAnsi="Cambria Math"/>
+                  <w:i/>
+                  <w:lang w:bidi="he-IL"/>
+                </w:rPr>
+              </m:ctrlPr>
+            </m:sSupPr>
+            <m:e>
+              <m:d>
+                <m:dPr>
+                  <m:begChr m:val="‖"/>
+                  <m:endChr m:val="‖"/>
+                  <m:ctrlPr>
+                    <w:rPr>
+                      <w:rFonts w:ascii="Cambria Math" w:hAnsi="Cambria Math"/>
+                      <w:i/>
+                      <w:lang w:bidi="he-IL"/>
+                    </w:rPr>
+                  </m:ctrlPr>
+                </m:dPr>
+                <m:e>
+                  <m:r>
+                    <w:rPr>
+                      <w:rFonts w:ascii="Cambria Math" w:hAnsi="Cambria Math"/>
+                      <w:lang w:bidi="he-IL"/>
+                    </w:rPr>
+                    <m:t>f</m:t>
+                  </m:r>
+                  <m:d>
+                    <m:dPr>
+                      <m:ctrlPr>
+                        <w:rPr>
+                          <w:rFonts w:ascii="Cambria Math" w:hAnsi="Cambria Math"/>
+                          <w:i/>
+                          <w:lang w:bidi="he-IL"/>
+                        </w:rPr>
+                      </m:ctrlPr>
+                    </m:dPr>
+                    <m:e>
+                      <m:r>
+                        <w:rPr>
+                          <w:rFonts w:ascii="Cambria Math" w:hAnsi="Cambria Math"/>
+                          <w:lang w:bidi="he-IL"/>
+                        </w:rPr>
+                        <m:t>v</m:t>
+                      </m:r>
+                    </m:e>
+                  </m:d>
+                  <m:r>
+                    <w:rPr>
+                      <w:rFonts w:ascii="Cambria Math" w:hAnsi="Cambria Math"/>
+                      <w:lang w:bidi="he-IL"/>
+                    </w:rPr>
+                    <m:t>-f</m:t>
+                  </m:r>
+                  <m:d>
+                    <m:dPr>
+                      <m:ctrlPr>
+                        <w:rPr>
+                          <w:rFonts w:ascii="Cambria Math" w:hAnsi="Cambria Math"/>
+                          <w:i/>
+                          <w:lang w:bidi="he-IL"/>
+                        </w:rPr>
+                      </m:ctrlPr>
+                    </m:dPr>
+                    <m:e>
+                      <m:r>
+                        <w:rPr>
+                          <w:rFonts w:ascii="Cambria Math" w:hAnsi="Cambria Math"/>
+                          <w:lang w:bidi="he-IL"/>
+                        </w:rPr>
+                        <m:t>w</m:t>
+                      </m:r>
+                    </m:e>
+                  </m:d>
+                </m:e>
+              </m:d>
+            </m:e>
+            <m:sup>
+              <m:r>
+                <w:rPr>
+                  <w:rFonts w:ascii="Cambria Math" w:hAnsi="Cambria Math"/>
+                  <w:lang w:bidi="he-IL"/>
+                </w:rPr>
+                <m:t>2</m:t>
+              </m:r>
+            </m:sup>
+          </m:sSup>
+          <m:r>
+            <w:rPr>
+              <w:rFonts w:ascii="Cambria Math" w:hAnsi="Cambria Math"/>
+              <w:lang w:bidi="he-IL"/>
+            </w:rPr>
+            <m:t xml:space="preserve">                                    </m:t>
+          </m:r>
+        </m:oMath>
+      </m:oMathPara>
+    </w:p>
+    <w:p>
+      <w:pPr>
+        <w:bidi/>
+        <w:rPr>
+          <w:rFonts w:eastAsiaTheme="minorEastAsia"/>
+          <w:i/>
+          <w:lang w:bidi="he-IL"/>
+        </w:rPr>
+      </w:pPr>
+      <m:oMathPara>
+        <m:oMath>
+          <m:r>
+            <w:rPr>
+              <w:rFonts w:ascii="Cambria Math" w:hAnsi="Cambria Math"/>
+              <w:lang w:bidi="he-IL"/>
+            </w:rPr>
+            <m:t>=</m:t>
+          </m:r>
+          <m:sSup>
+            <m:sSupPr>
+              <m:ctrlPr>
+                <w:rPr>
+                  <w:rFonts w:ascii="Cambria Math" w:hAnsi="Cambria Math"/>
+                  <w:i/>
+                  <w:lang w:bidi="he-IL"/>
+                </w:rPr>
+              </m:ctrlPr>
+            </m:sSupPr>
+            <m:e>
+              <m:d>
+                <m:dPr>
+                  <m:begChr m:val="‖"/>
+                  <m:endChr m:val="‖"/>
+                  <m:ctrlPr>
+                    <w:rPr>
+                      <w:rFonts w:ascii="Cambria Math" w:hAnsi="Cambria Math"/>
+                      <w:i/>
+                      <w:lang w:bidi="he-IL"/>
+                    </w:rPr>
+                  </m:ctrlPr>
+                </m:dPr>
+                <m:e>
+                  <m:r>
+                    <w:rPr>
+                      <w:rFonts w:ascii="Cambria Math" w:hAnsi="Cambria Math"/>
+                      <w:lang w:bidi="he-IL"/>
+                    </w:rPr>
+                    <m:t>f</m:t>
+                  </m:r>
+                  <m:d>
+                    <m:dPr>
+                      <m:ctrlPr>
+                        <w:rPr>
+                          <w:rFonts w:ascii="Cambria Math" w:hAnsi="Cambria Math"/>
+                          <w:i/>
+                          <w:lang w:bidi="he-IL"/>
+                        </w:rPr>
+                      </m:ctrlPr>
+                    </m:dPr>
+                    <m:e>
+                      <m:r>
+                        <w:rPr>
+                          <w:rFonts w:ascii="Cambria Math" w:hAnsi="Cambria Math"/>
+                          <w:lang w:bidi="he-IL"/>
+                        </w:rPr>
+                        <m:t>v</m:t>
+                      </m:r>
+                      <m:r>
+                        <w:rPr>
+                          <w:rFonts w:ascii="Cambria Math" w:hAnsi="Cambria Math"/>
+                          <w:lang w:bidi="he-IL"/>
+                        </w:rPr>
+                        <m:t>+</m:t>
+                      </m:r>
+                      <m:r>
+                        <w:rPr>
+                          <w:rFonts w:ascii="Cambria Math" w:hAnsi="Cambria Math"/>
+                          <w:lang w:bidi="he-IL"/>
+                        </w:rPr>
+                        <m:t>w</m:t>
+                      </m:r>
+                    </m:e>
+                  </m:d>
+                </m:e>
+              </m:d>
+              <m:ctrlPr>
+                <w:rPr>
+                  <w:rFonts w:ascii="Cambria Math" w:eastAsiaTheme="minorEastAsia" w:hAnsi="Cambria Math"/>
+                  <w:i/>
+                  <w:lang w:val="en-US" w:bidi="he-IL"/>
+                </w:rPr>
+              </m:ctrlPr>
+            </m:e>
+            <m:sup>
+              <m:r>
+                <w:rPr>
+                  <w:rFonts w:ascii="Cambria Math" w:hAnsi="Cambria Math"/>
+                  <w:lang w:bidi="he-IL"/>
+                </w:rPr>
+                <m:t>2</m:t>
+              </m:r>
+            </m:sup>
+          </m:sSup>
+          <m:r>
+            <w:rPr>
+              <w:rFonts w:ascii="Cambria Math" w:hAnsi="Cambria Math"/>
+              <w:lang w:val="en-US" w:bidi="he-IL"/>
+            </w:rPr>
+            <m:t>-</m:t>
+          </m:r>
+          <m:sSup>
+            <m:sSupPr>
+              <m:ctrlPr>
+                <w:rPr>
+                  <w:rFonts w:ascii="Cambria Math" w:hAnsi="Cambria Math"/>
+                  <w:i/>
+                  <w:lang w:bidi="he-IL"/>
+                </w:rPr>
+              </m:ctrlPr>
+            </m:sSupPr>
+            <m:e>
+              <m:d>
+                <m:dPr>
+                  <m:begChr m:val="‖"/>
+                  <m:endChr m:val="‖"/>
+                  <m:ctrlPr>
+                    <w:rPr>
+                      <w:rFonts w:ascii="Cambria Math" w:hAnsi="Cambria Math"/>
+                      <w:i/>
+                      <w:lang w:bidi="he-IL"/>
+                    </w:rPr>
+                  </m:ctrlPr>
+                </m:dPr>
+                <m:e>
+                  <m:r>
+                    <w:rPr>
+                      <w:rFonts w:ascii="Cambria Math" w:hAnsi="Cambria Math"/>
+                      <w:lang w:bidi="he-IL"/>
+                    </w:rPr>
+                    <m:t>f</m:t>
+                  </m:r>
+                  <m:d>
+                    <m:dPr>
+                      <m:ctrlPr>
+                        <w:rPr>
+                          <w:rFonts w:ascii="Cambria Math" w:hAnsi="Cambria Math"/>
+                          <w:i/>
+                          <w:lang w:bidi="he-IL"/>
+                        </w:rPr>
+                      </m:ctrlPr>
+                    </m:dPr>
+                    <m:e>
+                      <m:r>
+                        <w:rPr>
+                          <w:rFonts w:ascii="Cambria Math" w:hAnsi="Cambria Math"/>
+                          <w:lang w:bidi="he-IL"/>
+                        </w:rPr>
+                        <m:t>v</m:t>
+                      </m:r>
+                      <m:r>
+                        <w:rPr>
+                          <w:rFonts w:ascii="Cambria Math" w:hAnsi="Cambria Math"/>
+                          <w:lang w:bidi="he-IL"/>
+                        </w:rPr>
+                        <m:t>-</m:t>
+                      </m:r>
+                      <m:r>
+                        <w:rPr>
+                          <w:rFonts w:ascii="Cambria Math" w:hAnsi="Cambria Math"/>
+                          <w:lang w:bidi="he-IL"/>
+                        </w:rPr>
+                        <m:t>w</m:t>
+                      </m:r>
+                    </m:e>
+                  </m:d>
+                </m:e>
+              </m:d>
+              <m:ctrlPr>
+                <w:rPr>
+                  <w:rFonts w:ascii="Cambria Math" w:hAnsi="Cambria Math"/>
+                  <w:i/>
+                  <w:lang w:val="en-US" w:bidi="he-IL"/>
+                </w:rPr>
+              </m:ctrlPr>
+            </m:e>
+            <m:sup>
+              <m:r>
+                <w:rPr>
+                  <w:rFonts w:ascii="Cambria Math" w:hAnsi="Cambria Math"/>
+                  <w:lang w:bidi="he-IL"/>
+                </w:rPr>
+                <m:t>2</m:t>
+              </m:r>
+            </m:sup>
+          </m:sSup>
+          <m:r>
+            <w:rPr>
+              <w:rFonts w:ascii="Cambria Math" w:eastAsiaTheme="minorEastAsia" w:hAnsi="Cambria Math"/>
+              <w:lang w:bidi="he-IL"/>
+            </w:rPr>
+            <m:t xml:space="preserve">                      </m:t>
+          </m:r>
+          <m:r>
+            <w:rPr>
+              <w:rFonts w:ascii="Cambria Math" w:eastAsiaTheme="minorEastAsia" w:hAnsi="Cambria Math"/>
+              <w:lang w:bidi="he-IL"/>
+            </w:rPr>
+            <m:t xml:space="preserve"> </m:t>
+          </m:r>
+          <m:r>
+            <w:rPr>
+              <w:rFonts w:ascii="Cambria Math" w:eastAsiaTheme="minorEastAsia" w:hAnsi="Cambria Math"/>
+              <w:lang w:bidi="he-IL"/>
+            </w:rPr>
+            <m:t xml:space="preserve">                          </m:t>
+          </m:r>
+        </m:oMath>
+      </m:oMathPara>
+    </w:p>
+    <w:p>
+      <w:pPr>
+        <w:bidi/>
+        <w:rPr>
+          <w:rFonts w:eastAsiaTheme="minorEastAsia"/>
+          <w:i/>
+          <w:rtl/>
+          <w:lang w:bidi="he-IL"/>
+        </w:rPr>
+      </w:pPr>
+      <m:oMathPara>
+        <m:oMath>
+          <m:r>
+            <w:rPr>
+              <w:rFonts w:ascii="Cambria Math" w:eastAsiaTheme="minorEastAsia" w:hAnsi="Cambria Math"/>
+              <w:lang w:bidi="he-IL"/>
+            </w:rPr>
+            <m:t>≤</m:t>
+          </m:r>
+          <m:d>
+            <m:dPr>
+              <m:ctrlPr>
+                <w:rPr>
+                  <w:rFonts w:ascii="Cambria Math" w:hAnsi="Cambria Math"/>
+                  <w:i/>
+                  <w:lang w:bidi="he-IL"/>
+                </w:rPr>
+              </m:ctrlPr>
+            </m:dPr>
+            <m:e>
+              <m:r>
+                <w:rPr>
+                  <w:rFonts w:ascii="Cambria Math" w:hAnsi="Cambria Math"/>
+                  <w:lang w:bidi="he-IL"/>
+                </w:rPr>
+                <m:t>1+ϵ</m:t>
+              </m:r>
+            </m:e>
+          </m:d>
+          <m:sSup>
+            <m:sSupPr>
+              <m:ctrlPr>
+                <w:rPr>
+                  <w:rFonts w:ascii="Cambria Math" w:eastAsiaTheme="minorEastAsia" w:hAnsi="Cambria Math"/>
+                  <w:i/>
+                  <w:lang w:bidi="he-IL"/>
+                </w:rPr>
+              </m:ctrlPr>
+            </m:sSupPr>
+            <m:e>
+              <m:d>
+                <m:dPr>
+                  <m:begChr m:val="‖"/>
+                  <m:endChr m:val="‖"/>
+                  <m:ctrlPr>
+                    <w:rPr>
+                      <w:rFonts w:ascii="Cambria Math" w:hAnsi="Cambria Math"/>
+                      <w:i/>
+                      <w:lang w:bidi="he-IL"/>
+                    </w:rPr>
+                  </m:ctrlPr>
+                </m:dPr>
+                <m:e>
+                  <m:r>
+                    <w:rPr>
+                      <w:rFonts w:ascii="Cambria Math" w:hAnsi="Cambria Math"/>
+                      <w:lang w:bidi="he-IL"/>
+                    </w:rPr>
+                    <m:t>v+w</m:t>
+                  </m:r>
+                </m:e>
+              </m:d>
+            </m:e>
+            <m:sup>
+              <m:r>
+                <w:rPr>
+                  <w:rFonts w:ascii="Cambria Math" w:eastAsiaTheme="minorEastAsia" w:hAnsi="Cambria Math"/>
+                  <w:lang w:bidi="he-IL"/>
+                </w:rPr>
+                <m:t>2</m:t>
+              </m:r>
+            </m:sup>
+          </m:sSup>
+          <m:r>
+            <w:rPr>
+              <w:rFonts w:ascii="Cambria Math" w:eastAsiaTheme="minorEastAsia" w:hAnsi="Cambria Math"/>
+              <w:lang w:bidi="he-IL"/>
+            </w:rPr>
+            <m:t>-</m:t>
+          </m:r>
+          <m:d>
+            <m:dPr>
+              <m:ctrlPr>
+                <w:rPr>
+                  <w:rFonts w:ascii="Cambria Math" w:hAnsi="Cambria Math"/>
+                  <w:i/>
+                  <w:lang w:bidi="he-IL"/>
+                </w:rPr>
+              </m:ctrlPr>
+            </m:dPr>
+            <m:e>
+              <m:r>
+                <w:rPr>
+                  <w:rFonts w:ascii="Cambria Math" w:hAnsi="Cambria Math"/>
+                  <w:lang w:bidi="he-IL"/>
+                </w:rPr>
+                <m:t>1-ϵ</m:t>
+              </m:r>
+            </m:e>
+          </m:d>
+          <m:sSup>
+            <m:sSupPr>
+              <m:ctrlPr>
+                <w:rPr>
+                  <w:rFonts w:ascii="Cambria Math" w:hAnsi="Cambria Math"/>
+                  <w:i/>
+                  <w:lang w:bidi="he-IL"/>
+                </w:rPr>
+              </m:ctrlPr>
+            </m:sSupPr>
+            <m:e>
+              <m:d>
+                <m:dPr>
+                  <m:begChr m:val="‖"/>
+                  <m:endChr m:val="‖"/>
+                  <m:ctrlPr>
+                    <w:rPr>
+                      <w:rFonts w:ascii="Cambria Math" w:hAnsi="Cambria Math"/>
+                      <w:i/>
+                      <w:lang w:bidi="he-IL"/>
+                    </w:rPr>
+                  </m:ctrlPr>
+                </m:dPr>
+                <m:e>
+                  <m:r>
+                    <w:rPr>
+                      <w:rFonts w:ascii="Cambria Math" w:hAnsi="Cambria Math"/>
+                      <w:lang w:bidi="he-IL"/>
+                    </w:rPr>
+                    <m:t>v-w</m:t>
+                  </m:r>
+                </m:e>
+              </m:d>
+            </m:e>
+            <m:sup>
+              <m:r>
+                <w:rPr>
+                  <w:rFonts w:ascii="Cambria Math" w:hAnsi="Cambria Math"/>
+                  <w:lang w:bidi="he-IL"/>
+                </w:rPr>
+                <m:t>2</m:t>
+              </m:r>
+            </m:sup>
+          </m:sSup>
+          <m:r>
+            <w:rPr>
+              <w:rFonts w:ascii="Cambria Math" w:hAnsi="Cambria Math"/>
+              <w:lang w:bidi="he-IL"/>
+            </w:rPr>
+            <m:t xml:space="preserve">       </m:t>
+          </m:r>
+          <m:r>
+            <w:rPr>
+              <w:rFonts w:ascii="Cambria Math" w:hAnsi="Cambria Math"/>
+              <w:lang w:bidi="he-IL"/>
+            </w:rPr>
+            <m:t xml:space="preserve">  </m:t>
+          </m:r>
+          <m:r>
+            <w:rPr>
+              <w:rFonts w:ascii="Cambria Math" w:hAnsi="Cambria Math"/>
+              <w:lang w:bidi="he-IL"/>
+            </w:rPr>
+            <m:t xml:space="preserve">            </m:t>
+          </m:r>
+          <m:r>
+            <w:rPr>
+              <w:rFonts w:ascii="Cambria Math" w:hAnsi="Cambria Math"/>
+              <w:lang w:bidi="he-IL"/>
+            </w:rPr>
+            <m:t xml:space="preserve"> </m:t>
+          </m:r>
+          <m:r>
+            <w:rPr>
+              <w:rFonts w:ascii="Cambria Math" w:hAnsi="Cambria Math"/>
+              <w:lang w:bidi="he-IL"/>
+            </w:rPr>
+            <m:t xml:space="preserve">            </m:t>
+          </m:r>
+        </m:oMath>
+      </m:oMathPara>
+    </w:p>
+    <w:p>
+      <w:pPr>
+        <w:bidi/>
+        <w:rPr>
+          <w:rFonts w:eastAsiaTheme="minorEastAsia"/>
+          <w:i/>
+          <w:lang w:bidi="he-IL"/>
+        </w:rPr>
+      </w:pPr>
+      <m:oMathPara>
+        <m:oMath>
+          <m:r>
+            <w:rPr>
+              <w:rFonts w:ascii="Cambria Math" w:eastAsiaTheme="minorEastAsia" w:hAnsi="Cambria Math"/>
+              <w:lang w:bidi="he-IL"/>
+            </w:rPr>
+            <w:lastRenderedPageBreak/>
+            <m:t xml:space="preserve">                             =</m:t>
+          </m:r>
+          <m:sSup>
+            <m:sSupPr>
+              <m:ctrlPr>
+                <w:rPr>
+                  <w:rFonts w:ascii="Cambria Math" w:eastAsiaTheme="minorEastAsia" w:hAnsi="Cambria Math"/>
+                  <w:i/>
+                  <w:lang w:bidi="he-IL"/>
+                </w:rPr>
+              </m:ctrlPr>
+            </m:sSupPr>
+            <m:e>
+              <m:d>
+                <m:dPr>
+                  <m:begChr m:val="‖"/>
+                  <m:endChr m:val="‖"/>
+                  <m:ctrlPr>
+                    <w:rPr>
+                      <w:rFonts w:ascii="Cambria Math" w:hAnsi="Cambria Math"/>
+                      <w:i/>
+                      <w:lang w:bidi="he-IL"/>
+                    </w:rPr>
+                  </m:ctrlPr>
+                </m:dPr>
+                <m:e>
+                  <m:r>
+                    <w:rPr>
+                      <w:rFonts w:ascii="Cambria Math" w:hAnsi="Cambria Math"/>
+                      <w:lang w:bidi="he-IL"/>
+                    </w:rPr>
+                    <m:t>v</m:t>
+                  </m:r>
+                </m:e>
+              </m:d>
+            </m:e>
+            <m:sup>
+              <m:r>
+                <w:rPr>
+                  <w:rFonts w:ascii="Cambria Math" w:eastAsiaTheme="minorEastAsia" w:hAnsi="Cambria Math"/>
+                  <w:lang w:bidi="he-IL"/>
+                </w:rPr>
+                <m:t>2</m:t>
+              </m:r>
+            </m:sup>
+          </m:sSup>
+          <m:r>
+            <w:rPr>
+              <w:rFonts w:ascii="Cambria Math" w:eastAsiaTheme="minorEastAsia" w:hAnsi="Cambria Math"/>
+              <w:lang w:bidi="he-IL"/>
+            </w:rPr>
+            <m:t>+</m:t>
+          </m:r>
+          <m:r>
+            <w:rPr>
+              <w:rFonts w:ascii="Cambria Math" w:eastAsiaTheme="minorEastAsia" w:hAnsi="Cambria Math"/>
+              <w:lang w:bidi="he-IL"/>
+            </w:rPr>
+            <m:t>2v⋅w+</m:t>
+          </m:r>
+          <m:sSup>
+            <m:sSupPr>
+              <m:ctrlPr>
+                <w:rPr>
+                  <w:rFonts w:ascii="Cambria Math" w:eastAsiaTheme="minorEastAsia" w:hAnsi="Cambria Math"/>
+                  <w:i/>
+                  <w:lang w:bidi="he-IL"/>
+                </w:rPr>
+              </m:ctrlPr>
+            </m:sSupPr>
+            <m:e>
+              <m:d>
+                <m:dPr>
+                  <m:begChr m:val="‖"/>
+                  <m:endChr m:val="‖"/>
+                  <m:ctrlPr>
+                    <w:rPr>
+                      <w:rFonts w:ascii="Cambria Math" w:hAnsi="Cambria Math"/>
+                      <w:i/>
+                      <w:lang w:bidi="he-IL"/>
+                    </w:rPr>
+                  </m:ctrlPr>
+                </m:dPr>
+                <m:e>
+                  <m:r>
+                    <w:rPr>
+                      <w:rFonts w:ascii="Cambria Math" w:hAnsi="Cambria Math"/>
+                      <w:lang w:bidi="he-IL"/>
+                    </w:rPr>
+                    <m:t>w</m:t>
+                  </m:r>
+                </m:e>
+              </m:d>
+            </m:e>
+            <m:sup>
+              <m:r>
+                <w:rPr>
+                  <w:rFonts w:ascii="Cambria Math" w:eastAsiaTheme="minorEastAsia" w:hAnsi="Cambria Math"/>
+                  <w:lang w:bidi="he-IL"/>
+                </w:rPr>
+                <m:t>2</m:t>
+              </m:r>
+            </m:sup>
+          </m:sSup>
+          <m:r>
+            <w:rPr>
+              <w:rFonts w:ascii="Cambria Math" w:eastAsiaTheme="minorEastAsia" w:hAnsi="Cambria Math"/>
+              <w:lang w:bidi="he-IL"/>
+            </w:rPr>
+            <m:t>-</m:t>
+          </m:r>
+          <m:sSup>
+            <m:sSupPr>
+              <m:ctrlPr>
+                <w:rPr>
+                  <w:rFonts w:ascii="Cambria Math" w:eastAsiaTheme="minorEastAsia" w:hAnsi="Cambria Math"/>
+                  <w:i/>
+                  <w:lang w:bidi="he-IL"/>
+                </w:rPr>
+              </m:ctrlPr>
+            </m:sSupPr>
+            <m:e>
+              <m:d>
+                <m:dPr>
+                  <m:begChr m:val="‖"/>
+                  <m:endChr m:val="‖"/>
+                  <m:ctrlPr>
+                    <w:rPr>
+                      <w:rFonts w:ascii="Cambria Math" w:hAnsi="Cambria Math"/>
+                      <w:i/>
+                      <w:lang w:bidi="he-IL"/>
+                    </w:rPr>
+                  </m:ctrlPr>
+                </m:dPr>
+                <m:e>
+                  <m:r>
+                    <w:rPr>
+                      <w:rFonts w:ascii="Cambria Math" w:hAnsi="Cambria Math"/>
+                      <w:lang w:bidi="he-IL"/>
+                    </w:rPr>
+                    <m:t>v</m:t>
+                  </m:r>
+                </m:e>
+              </m:d>
+            </m:e>
+            <m:sup>
+              <m:r>
+                <w:rPr>
+                  <w:rFonts w:ascii="Cambria Math" w:eastAsiaTheme="minorEastAsia" w:hAnsi="Cambria Math"/>
+                  <w:lang w:bidi="he-IL"/>
+                </w:rPr>
+                <m:t>2</m:t>
+              </m:r>
+            </m:sup>
+          </m:sSup>
+          <m:r>
+            <w:rPr>
+              <w:rFonts w:ascii="Cambria Math" w:eastAsiaTheme="minorEastAsia" w:hAnsi="Cambria Math"/>
+              <w:lang w:bidi="he-IL"/>
+            </w:rPr>
+            <m:t>+</m:t>
+          </m:r>
+          <m:r>
+            <w:rPr>
+              <w:rFonts w:ascii="Cambria Math" w:eastAsiaTheme="minorEastAsia" w:hAnsi="Cambria Math"/>
+              <w:lang w:bidi="he-IL"/>
+            </w:rPr>
+            <m:t>2v⋅w</m:t>
+          </m:r>
+          <m:r>
+            <w:rPr>
+              <w:rFonts w:ascii="Cambria Math" w:eastAsiaTheme="minorEastAsia" w:hAnsi="Cambria Math"/>
+              <w:lang w:bidi="he-IL"/>
+            </w:rPr>
+            <m:t>-</m:t>
+          </m:r>
+          <m:sSup>
+            <m:sSupPr>
+              <m:ctrlPr>
+                <w:rPr>
+                  <w:rFonts w:ascii="Cambria Math" w:eastAsiaTheme="minorEastAsia" w:hAnsi="Cambria Math"/>
+                  <w:i/>
+                  <w:lang w:bidi="he-IL"/>
+                </w:rPr>
+              </m:ctrlPr>
+            </m:sSupPr>
+            <m:e>
+              <m:d>
+                <m:dPr>
+                  <m:begChr m:val="‖"/>
+                  <m:endChr m:val="‖"/>
+                  <m:ctrlPr>
+                    <w:rPr>
+                      <w:rFonts w:ascii="Cambria Math" w:hAnsi="Cambria Math"/>
+                      <w:i/>
+                      <w:lang w:bidi="he-IL"/>
+                    </w:rPr>
+                  </m:ctrlPr>
+                </m:dPr>
+                <m:e>
+                  <m:r>
+                    <w:rPr>
+                      <w:rFonts w:ascii="Cambria Math" w:hAnsi="Cambria Math"/>
+                      <w:lang w:bidi="he-IL"/>
+                    </w:rPr>
+                    <m:t>w</m:t>
+                  </m:r>
+                </m:e>
+              </m:d>
+            </m:e>
+            <m:sup>
+              <m:r>
+                <w:rPr>
+                  <w:rFonts w:ascii="Cambria Math" w:eastAsiaTheme="minorEastAsia" w:hAnsi="Cambria Math"/>
+                  <w:lang w:bidi="he-IL"/>
+                </w:rPr>
+                <m:t>2</m:t>
+              </m:r>
+            </m:sup>
+          </m:sSup>
+          <m:r>
+            <w:rPr>
+              <w:rFonts w:ascii="Cambria Math" w:eastAsiaTheme="minorEastAsia" w:hAnsi="Cambria Math"/>
+              <w:lang w:bidi="he-IL"/>
+            </w:rPr>
+            <m:t>+2ϵ</m:t>
+          </m:r>
+          <m:d>
+            <m:dPr>
+              <m:ctrlPr>
+                <w:rPr>
+                  <w:rFonts w:ascii="Cambria Math" w:eastAsiaTheme="minorEastAsia" w:hAnsi="Cambria Math"/>
+                  <w:i/>
+                  <w:lang w:val="en-US" w:bidi="he-IL"/>
+                </w:rPr>
+              </m:ctrlPr>
+            </m:dPr>
+            <m:e>
+              <m:sSup>
+                <m:sSupPr>
+                  <m:ctrlPr>
+                    <w:rPr>
+                      <w:rFonts w:ascii="Cambria Math" w:eastAsiaTheme="minorEastAsia" w:hAnsi="Cambria Math"/>
+                      <w:i/>
+                      <w:lang w:bidi="he-IL"/>
+                    </w:rPr>
+                  </m:ctrlPr>
+                </m:sSupPr>
+                <m:e>
+                  <m:d>
+                    <m:dPr>
+                      <m:begChr m:val="‖"/>
+                      <m:endChr m:val="‖"/>
+                      <m:ctrlPr>
+                        <w:rPr>
+                          <w:rFonts w:ascii="Cambria Math" w:hAnsi="Cambria Math"/>
+                          <w:i/>
+                          <w:lang w:bidi="he-IL"/>
+                        </w:rPr>
+                      </m:ctrlPr>
+                    </m:dPr>
+                    <m:e>
+                      <m:r>
+                        <w:rPr>
+                          <w:rFonts w:ascii="Cambria Math" w:hAnsi="Cambria Math"/>
+                          <w:lang w:bidi="he-IL"/>
+                        </w:rPr>
+                        <m:t>v</m:t>
+                      </m:r>
+                    </m:e>
+                  </m:d>
+                </m:e>
+                <m:sup>
+                  <m:r>
+                    <w:rPr>
+                      <w:rFonts w:ascii="Cambria Math" w:eastAsiaTheme="minorEastAsia" w:hAnsi="Cambria Math"/>
+                      <w:lang w:bidi="he-IL"/>
+                    </w:rPr>
+                    <m:t>2</m:t>
+                  </m:r>
+                </m:sup>
+              </m:sSup>
+              <m:r>
+                <w:rPr>
+                  <w:rFonts w:ascii="Cambria Math" w:eastAsiaTheme="minorEastAsia" w:hAnsi="Cambria Math"/>
+                  <w:lang w:bidi="he-IL"/>
+                </w:rPr>
+                <m:t>+</m:t>
+              </m:r>
+              <m:sSup>
+                <m:sSupPr>
+                  <m:ctrlPr>
+                    <w:rPr>
+                      <w:rFonts w:ascii="Cambria Math" w:eastAsiaTheme="minorEastAsia" w:hAnsi="Cambria Math"/>
+                      <w:i/>
+                      <w:lang w:bidi="he-IL"/>
+                    </w:rPr>
+                  </m:ctrlPr>
+                </m:sSupPr>
+                <m:e>
+                  <m:d>
+                    <m:dPr>
+                      <m:begChr m:val="‖"/>
+                      <m:endChr m:val="‖"/>
+                      <m:ctrlPr>
+                        <w:rPr>
+                          <w:rFonts w:ascii="Cambria Math" w:hAnsi="Cambria Math"/>
+                          <w:i/>
+                          <w:lang w:bidi="he-IL"/>
+                        </w:rPr>
+                      </m:ctrlPr>
+                    </m:dPr>
+                    <m:e>
+                      <m:r>
+                        <w:rPr>
+                          <w:rFonts w:ascii="Cambria Math" w:hAnsi="Cambria Math"/>
+                          <w:lang w:bidi="he-IL"/>
+                        </w:rPr>
                         <m:t>w</m:t>
                       </m:r>
                     </m:e>
@@ -1994,8 +3430,6 @@
                   <m:r>
                     <w:rPr>
                       <w:rFonts w:ascii="Cambria Math" w:eastAsiaTheme="minorEastAsia" w:hAnsi="Cambria Math"/>
-                      <w:sz w:val="18"/>
-                      <w:szCs w:val="18"/>
                       <w:lang w:bidi="he-IL"/>
                     </w:rPr>
                     <m:t>2</m:t>
@@ -2004,24 +3438,13 @@
               </m:sSup>
               <m:ctrlPr>
                 <w:rPr>
-                  <w:rFonts w:ascii="Cambria Math" w:hAnsi="Cambria Math"/>
+                  <w:rFonts w:ascii="Cambria Math" w:eastAsiaTheme="minorEastAsia" w:hAnsi="Cambria Math"/>
                   <w:i/>
-                  <w:sz w:val="18"/>
-                  <w:szCs w:val="18"/>
-                  <w:lang w:val="en-US" w:bidi="he-IL"/>
+                  <w:lang w:bidi="he-IL"/>
                 </w:rPr>
               </m:ctrlPr>
             </m:e>
           </m:d>
-          <m:r>
-            <w:rPr>
-              <w:rFonts w:ascii="Cambria Math" w:hAnsi="Cambria Math"/>
-              <w:sz w:val="18"/>
-              <w:szCs w:val="18"/>
-              <w:lang w:val="en-US" w:bidi="he-IL"/>
-            </w:rPr>
-            <m:t>⇒</m:t>
-          </m:r>
         </m:oMath>
       </m:oMathPara>
     </w:p>
@@ -2030,267 +3453,348 @@
         <w:bidi/>
         <w:rPr>
           <w:rFonts w:eastAsiaTheme="minorEastAsia"/>
-          <w:sz w:val="28"/>
-          <w:szCs w:val="28"/>
-          <w:lang w:val="en-US" w:bidi="he-IL"/>
+          <w:i/>
+          <w:lang w:bidi="he-IL"/>
         </w:rPr>
       </w:pPr>
       <m:oMathPara>
         <m:oMath>
+          <m:r>
+            <w:rPr>
+              <w:rFonts w:ascii="Cambria Math" w:eastAsiaTheme="minorEastAsia" w:hAnsi="Cambria Math"/>
+              <w:lang w:bidi="he-IL"/>
+            </w:rPr>
+            <m:t>=</m:t>
+          </m:r>
+          <m:r>
+            <w:rPr>
+              <w:rFonts w:ascii="Cambria Math" w:eastAsiaTheme="minorEastAsia" w:hAnsi="Cambria Math"/>
+              <w:lang w:bidi="he-IL"/>
+            </w:rPr>
+            <m:t>4</m:t>
+          </m:r>
+          <m:r>
+            <w:rPr>
+              <w:rFonts w:ascii="Cambria Math" w:eastAsiaTheme="minorEastAsia" w:hAnsi="Cambria Math"/>
+              <w:lang w:bidi="he-IL"/>
+            </w:rPr>
+            <m:t>v⋅w+2ϵ</m:t>
+          </m:r>
           <m:d>
             <m:dPr>
               <m:ctrlPr>
                 <w:rPr>
-                  <w:rFonts w:ascii="Cambria Math" w:hAnsi="Cambria Math"/>
+                  <w:rFonts w:ascii="Cambria Math" w:eastAsiaTheme="minorEastAsia" w:hAnsi="Cambria Math"/>
                   <w:i/>
-                  <w:lang w:bidi="he-IL"/>
+                  <w:lang w:val="en-US" w:bidi="he-IL"/>
+                </w:rPr>
+              </m:ctrlPr>
+            </m:dPr>
+            <m:e>
+              <m:sSup>
+                <m:sSupPr>
+                  <m:ctrlPr>
+                    <w:rPr>
+                      <w:rFonts w:ascii="Cambria Math" w:eastAsiaTheme="minorEastAsia" w:hAnsi="Cambria Math"/>
+                      <w:i/>
+                      <w:lang w:bidi="he-IL"/>
+                    </w:rPr>
+                  </m:ctrlPr>
+                </m:sSupPr>
+                <m:e>
+                  <m:d>
+                    <m:dPr>
+                      <m:begChr m:val="‖"/>
+                      <m:endChr m:val="‖"/>
+                      <m:ctrlPr>
+                        <w:rPr>
+                          <w:rFonts w:ascii="Cambria Math" w:hAnsi="Cambria Math"/>
+                          <w:i/>
+                          <w:lang w:bidi="he-IL"/>
+                        </w:rPr>
+                      </m:ctrlPr>
+                    </m:dPr>
+                    <m:e>
+                      <m:r>
+                        <w:rPr>
+                          <w:rFonts w:ascii="Cambria Math" w:hAnsi="Cambria Math"/>
+                          <w:lang w:bidi="he-IL"/>
+                        </w:rPr>
+                        <m:t>v</m:t>
+                      </m:r>
+                    </m:e>
+                  </m:d>
+                </m:e>
+                <m:sup>
+                  <m:r>
+                    <w:rPr>
+                      <w:rFonts w:ascii="Cambria Math" w:eastAsiaTheme="minorEastAsia" w:hAnsi="Cambria Math"/>
+                      <w:lang w:bidi="he-IL"/>
+                    </w:rPr>
+                    <m:t>2</m:t>
+                  </m:r>
+                </m:sup>
+              </m:sSup>
+              <m:r>
+                <w:rPr>
+                  <w:rFonts w:ascii="Cambria Math" w:eastAsiaTheme="minorEastAsia" w:hAnsi="Cambria Math"/>
+                  <w:lang w:bidi="he-IL"/>
+                </w:rPr>
+                <m:t>+</m:t>
+              </m:r>
+              <m:sSup>
+                <m:sSupPr>
+                  <m:ctrlPr>
+                    <w:rPr>
+                      <w:rFonts w:ascii="Cambria Math" w:eastAsiaTheme="minorEastAsia" w:hAnsi="Cambria Math"/>
+                      <w:i/>
+                      <w:lang w:bidi="he-IL"/>
+                    </w:rPr>
+                  </m:ctrlPr>
+                </m:sSupPr>
+                <m:e>
+                  <m:d>
+                    <m:dPr>
+                      <m:begChr m:val="‖"/>
+                      <m:endChr m:val="‖"/>
+                      <m:ctrlPr>
+                        <w:rPr>
+                          <w:rFonts w:ascii="Cambria Math" w:hAnsi="Cambria Math"/>
+                          <w:i/>
+                          <w:lang w:bidi="he-IL"/>
+                        </w:rPr>
+                      </m:ctrlPr>
+                    </m:dPr>
+                    <m:e>
+                      <m:r>
+                        <w:rPr>
+                          <w:rFonts w:ascii="Cambria Math" w:hAnsi="Cambria Math"/>
+                          <w:lang w:bidi="he-IL"/>
+                        </w:rPr>
+                        <m:t>w</m:t>
+                      </m:r>
+                    </m:e>
+                  </m:d>
+                </m:e>
+                <m:sup>
+                  <m:r>
+                    <w:rPr>
+                      <w:rFonts w:ascii="Cambria Math" w:eastAsiaTheme="minorEastAsia" w:hAnsi="Cambria Math"/>
+                      <w:lang w:bidi="he-IL"/>
+                    </w:rPr>
+                    <m:t>2</m:t>
+                  </m:r>
+                </m:sup>
+              </m:sSup>
+              <m:ctrlPr>
+                <w:rPr>
+                  <w:rFonts w:ascii="Cambria Math" w:eastAsiaTheme="minorEastAsia" w:hAnsi="Cambria Math"/>
+                  <w:i/>
+                  <w:lang w:bidi="he-IL"/>
+                </w:rPr>
+              </m:ctrlPr>
+            </m:e>
+          </m:d>
+          <m:r>
+            <w:rPr>
+              <w:rFonts w:ascii="Cambria Math" w:eastAsiaTheme="minorEastAsia" w:hAnsi="Cambria Math"/>
+              <w:lang w:bidi="he-IL"/>
+            </w:rPr>
+            <m:t xml:space="preserve">                      </m:t>
+          </m:r>
+          <m:r>
+            <w:rPr>
+              <w:rFonts w:ascii="Cambria Math" w:eastAsiaTheme="minorEastAsia" w:hAnsi="Cambria Math"/>
+              <w:lang w:bidi="he-IL"/>
+            </w:rPr>
+            <m:t xml:space="preserve"> </m:t>
+          </m:r>
+          <m:r>
+            <w:rPr>
+              <w:rFonts w:ascii="Cambria Math" w:eastAsiaTheme="minorEastAsia" w:hAnsi="Cambria Math"/>
+              <w:lang w:bidi="he-IL"/>
+            </w:rPr>
+            <m:t xml:space="preserve">                           </m:t>
+          </m:r>
+        </m:oMath>
+      </m:oMathPara>
+    </w:p>
+    <w:p>
+      <w:pPr>
+        <w:bidi/>
+        <w:rPr>
+          <w:rFonts w:eastAsiaTheme="minorEastAsia"/>
+          <w:i/>
+          <w:lang w:val="en-US" w:bidi="he-IL"/>
+        </w:rPr>
+      </w:pPr>
+      <m:oMathPara>
+        <m:oMath>
+          <m:r>
+            <w:rPr>
+              <w:rFonts w:ascii="Cambria Math" w:eastAsiaTheme="minorEastAsia" w:hAnsi="Cambria Math"/>
+              <w:lang w:bidi="he-IL"/>
+            </w:rPr>
+            <m:t>=4v⋅w+</m:t>
+          </m:r>
+          <m:r>
+            <w:rPr>
+              <w:rFonts w:ascii="Cambria Math" w:eastAsiaTheme="minorEastAsia" w:hAnsi="Cambria Math"/>
+              <w:lang w:bidi="he-IL"/>
+            </w:rPr>
+            <m:t>4</m:t>
+          </m:r>
+          <m:r>
+            <w:rPr>
+              <w:rFonts w:ascii="Cambria Math" w:eastAsiaTheme="minorEastAsia" w:hAnsi="Cambria Math"/>
+              <w:lang w:bidi="he-IL"/>
+            </w:rPr>
+            <m:t>ϵ</m:t>
+          </m:r>
+          <m:r>
+            <w:rPr>
+              <w:rFonts w:ascii="Cambria Math" w:eastAsiaTheme="minorEastAsia" w:hAnsi="Cambria Math"/>
+              <w:lang w:bidi="he-IL"/>
+            </w:rPr>
+            <m:t xml:space="preserve">                                    </m:t>
+          </m:r>
+          <m:r>
+            <w:rPr>
+              <w:rFonts w:ascii="Cambria Math" w:eastAsiaTheme="minorEastAsia" w:hAnsi="Cambria Math"/>
+              <w:lang w:bidi="he-IL"/>
+            </w:rPr>
+            <m:t xml:space="preserve"> </m:t>
+          </m:r>
+          <m:r>
+            <w:rPr>
+              <w:rFonts w:ascii="Cambria Math" w:eastAsiaTheme="minorEastAsia" w:hAnsi="Cambria Math"/>
+              <w:lang w:bidi="he-IL"/>
+            </w:rPr>
+            <m:t xml:space="preserve">       </m:t>
+          </m:r>
+          <m:r>
+            <w:rPr>
+              <w:rFonts w:ascii="Cambria Math" w:eastAsiaTheme="minorEastAsia" w:hAnsi="Cambria Math"/>
+              <w:lang w:bidi="he-IL"/>
+            </w:rPr>
+            <m:t xml:space="preserve"> </m:t>
+          </m:r>
+          <m:r>
+            <w:rPr>
+              <w:rFonts w:ascii="Cambria Math" w:eastAsiaTheme="minorEastAsia" w:hAnsi="Cambria Math"/>
+              <w:lang w:bidi="he-IL"/>
+            </w:rPr>
+            <m:t xml:space="preserve">                                  </m:t>
+          </m:r>
+        </m:oMath>
+      </m:oMathPara>
+    </w:p>
+    <w:p>
+      <w:pPr>
+        <w:bidi/>
+        <w:rPr>
+          <w:rFonts w:eastAsiaTheme="minorEastAsia"/>
+          <w:i/>
+          <w:rtl/>
+          <w:lang w:val="en-US" w:bidi="he-IL"/>
+        </w:rPr>
+      </w:pPr>
+      <w:r>
+        <w:rPr>
+          <w:rFonts w:eastAsiaTheme="minorEastAsia" w:hint="cs"/>
+          <w:i/>
+          <w:rtl/>
+          <w:lang w:bidi="he-IL"/>
+        </w:rPr>
+        <w:t>וגם מתקיים:</w:t>
+      </w:r>
+      <w:r>
+        <w:rPr>
+          <w:rFonts w:eastAsiaTheme="minorEastAsia"/>
+          <w:i/>
+          <w:lang w:val="en-US" w:bidi="he-IL"/>
+        </w:rPr>
+        <w:t xml:space="preserve"> </w:t>
+      </w:r>
+    </w:p>
+    <w:p>
+      <w:pPr>
+        <w:bidi/>
+        <w:rPr>
+          <w:rFonts w:eastAsiaTheme="minorEastAsia"/>
+          <w:i/>
+          <w:lang w:bidi="he-IL"/>
+        </w:rPr>
+      </w:pPr>
+      <m:oMathPara>
+        <m:oMath>
+          <m:r>
+            <w:rPr>
+              <w:rFonts w:ascii="Cambria Math" w:eastAsiaTheme="minorEastAsia" w:hAnsi="Cambria Math"/>
+              <w:lang w:val="en-US" w:bidi="he-IL"/>
+            </w:rPr>
+            <m:t>4f</m:t>
+          </m:r>
+          <m:d>
+            <m:dPr>
+              <m:ctrlPr>
+                <w:rPr>
+                  <w:rFonts w:ascii="Cambria Math" w:eastAsiaTheme="minorEastAsia" w:hAnsi="Cambria Math"/>
+                  <w:i/>
+                  <w:lang w:val="en-US" w:bidi="he-IL"/>
                 </w:rPr>
               </m:ctrlPr>
             </m:dPr>
             <m:e>
               <m:r>
                 <w:rPr>
-                  <w:rFonts w:ascii="Cambria Math" w:hAnsi="Cambria Math"/>
-                  <w:lang w:bidi="he-IL"/>
-                </w:rPr>
-                <m:t>1-ϵ</m:t>
+                  <w:rFonts w:ascii="Cambria Math" w:eastAsiaTheme="minorEastAsia" w:hAnsi="Cambria Math"/>
+                  <w:lang w:val="en-US" w:bidi="he-IL"/>
+                </w:rPr>
+                <m:t>v</m:t>
               </m:r>
             </m:e>
           </m:d>
           <m:r>
             <w:rPr>
-              <w:rFonts w:ascii="Cambria Math" w:hAnsi="Cambria Math"/>
-              <w:lang w:bidi="he-IL"/>
-            </w:rPr>
-            <m:t>(</m:t>
-          </m:r>
-          <m:r>
-            <w:rPr>
-              <w:rFonts w:ascii="Cambria Math" w:eastAsiaTheme="minorEastAsia" w:hAnsi="Cambria Math"/>
-              <w:lang w:bidi="he-IL"/>
-            </w:rPr>
-            <m:t>2-2v⋅w</m:t>
-          </m:r>
-          <m:r>
-            <w:rPr>
-              <w:rFonts w:ascii="Cambria Math" w:hAnsi="Cambria Math"/>
-              <w:lang w:bidi="he-IL"/>
-            </w:rPr>
-            <m:t>)≤</m:t>
-          </m:r>
-          <m:r>
-            <w:rPr>
-              <w:rFonts w:ascii="Cambria Math" w:eastAsiaTheme="minorEastAsia" w:hAnsi="Cambria Math"/>
-              <w:lang w:bidi="he-IL"/>
-            </w:rPr>
-            <m:t>2-2f(v)⋅f(w)</m:t>
-          </m:r>
-          <m:r>
-            <w:rPr>
-              <w:rFonts w:ascii="Cambria Math" w:hAnsi="Cambria Math"/>
-              <w:lang w:bidi="he-IL"/>
-            </w:rPr>
-            <m:t>≤</m:t>
+              <w:rFonts w:ascii="Cambria Math" w:eastAsiaTheme="minorEastAsia" w:hAnsi="Cambria Math"/>
+              <w:lang w:val="en-US" w:bidi="he-IL"/>
+            </w:rPr>
+            <m:t>⋅f</m:t>
           </m:r>
           <m:d>
             <m:dPr>
               <m:ctrlPr>
                 <w:rPr>
-                  <w:rFonts w:ascii="Cambria Math" w:hAnsi="Cambria Math"/>
+                  <w:rFonts w:ascii="Cambria Math" w:eastAsiaTheme="minorEastAsia" w:hAnsi="Cambria Math"/>
                   <w:i/>
-                  <w:lang w:bidi="he-IL"/>
+                  <w:lang w:val="en-US" w:bidi="he-IL"/>
                 </w:rPr>
               </m:ctrlPr>
             </m:dPr>
             <m:e>
               <m:r>
                 <w:rPr>
-                  <w:rFonts w:ascii="Cambria Math" w:hAnsi="Cambria Math"/>
-                  <w:lang w:bidi="he-IL"/>
-                </w:rPr>
-                <m:t>1+ϵ</m:t>
+                  <w:rFonts w:ascii="Cambria Math" w:eastAsiaTheme="minorEastAsia" w:hAnsi="Cambria Math"/>
+                  <w:lang w:val="en-US" w:bidi="he-IL"/>
+                </w:rPr>
+                <m:t>w</m:t>
               </m:r>
             </m:e>
           </m:d>
-          <m:d>
-            <m:dPr>
-              <m:ctrlPr>
-                <w:rPr>
-                  <w:rFonts w:ascii="Cambria Math" w:hAnsi="Cambria Math"/>
-                  <w:i/>
-                  <w:lang w:bidi="he-IL"/>
-                </w:rPr>
-              </m:ctrlPr>
-            </m:dPr>
-            <m:e>
-              <m:r>
-                <w:rPr>
-                  <w:rFonts w:ascii="Cambria Math" w:eastAsiaTheme="minorEastAsia" w:hAnsi="Cambria Math"/>
-                  <w:lang w:bidi="he-IL"/>
-                </w:rPr>
-                <m:t>2-2v⋅w</m:t>
-              </m:r>
-              <m:ctrlPr>
-                <w:rPr>
-                  <w:rFonts w:ascii="Cambria Math" w:hAnsi="Cambria Math"/>
-                  <w:i/>
-                  <w:lang w:val="en-US" w:bidi="he-IL"/>
-                </w:rPr>
-              </m:ctrlPr>
-            </m:e>
-          </m:d>
           <m:r>
             <w:rPr>
               <w:rFonts w:ascii="Cambria Math" w:hAnsi="Cambria Math"/>
-              <w:lang w:val="en-US" w:bidi="he-IL"/>
-            </w:rPr>
-            <m:t>⇒</m:t>
-          </m:r>
-        </m:oMath>
-      </m:oMathPara>
-    </w:p>
-    <w:p>
-      <w:pPr>
-        <w:bidi/>
-        <w:rPr>
-          <w:rFonts w:eastAsiaTheme="minorEastAsia"/>
-          <w:sz w:val="28"/>
-          <w:szCs w:val="28"/>
-          <w:lang w:val="en-US" w:bidi="he-IL"/>
-        </w:rPr>
-      </w:pPr>
-      <m:oMathPara>
-        <m:oMath>
-          <m:d>
-            <m:dPr>
-              <m:ctrlPr>
-                <w:rPr>
-                  <w:rFonts w:ascii="Cambria Math" w:hAnsi="Cambria Math"/>
-                  <w:i/>
-                  <w:lang w:bidi="he-IL"/>
-                </w:rPr>
-              </m:ctrlPr>
-            </m:dPr>
-            <m:e>
-              <m:r>
-                <w:rPr>
-                  <w:rFonts w:ascii="Cambria Math" w:hAnsi="Cambria Math"/>
-                  <w:lang w:bidi="he-IL"/>
-                </w:rPr>
-                <m:t>1-ϵ</m:t>
-              </m:r>
-            </m:e>
-          </m:d>
-          <m:r>
-            <w:rPr>
-              <w:rFonts w:ascii="Cambria Math" w:hAnsi="Cambria Math"/>
-              <w:lang w:bidi="he-IL"/>
-            </w:rPr>
-            <m:t>(</m:t>
-          </m:r>
-          <m:r>
-            <w:rPr>
-              <w:rFonts w:ascii="Cambria Math" w:eastAsiaTheme="minorEastAsia" w:hAnsi="Cambria Math"/>
-              <w:lang w:bidi="he-IL"/>
-            </w:rPr>
-            <m:t>1-v⋅w</m:t>
-          </m:r>
-          <m:r>
-            <w:rPr>
-              <w:rFonts w:ascii="Cambria Math" w:hAnsi="Cambria Math"/>
-              <w:lang w:bidi="he-IL"/>
-            </w:rPr>
-            <m:t>)≤</m:t>
-          </m:r>
-          <m:r>
-            <w:rPr>
-              <w:rFonts w:ascii="Cambria Math" w:eastAsiaTheme="minorEastAsia" w:hAnsi="Cambria Math"/>
-              <w:lang w:bidi="he-IL"/>
-            </w:rPr>
-            <m:t>1-f(v)⋅f(w)</m:t>
-          </m:r>
-          <m:r>
-            <w:rPr>
-              <w:rFonts w:ascii="Cambria Math" w:hAnsi="Cambria Math"/>
-              <w:lang w:bidi="he-IL"/>
-            </w:rPr>
-            <m:t>≤</m:t>
-          </m:r>
-          <m:d>
-            <m:dPr>
-              <m:ctrlPr>
-                <w:rPr>
-                  <w:rFonts w:ascii="Cambria Math" w:hAnsi="Cambria Math"/>
-                  <w:i/>
-                  <w:lang w:bidi="he-IL"/>
-                </w:rPr>
-              </m:ctrlPr>
-            </m:dPr>
-            <m:e>
-              <m:r>
-                <w:rPr>
-                  <w:rFonts w:ascii="Cambria Math" w:hAnsi="Cambria Math"/>
-                  <w:lang w:bidi="he-IL"/>
-                </w:rPr>
-                <m:t>1+ϵ</m:t>
-              </m:r>
-            </m:e>
-          </m:d>
-          <m:d>
-            <m:dPr>
-              <m:ctrlPr>
-                <w:rPr>
-                  <w:rFonts w:ascii="Cambria Math" w:hAnsi="Cambria Math"/>
-                  <w:i/>
-                  <w:lang w:bidi="he-IL"/>
-                </w:rPr>
-              </m:ctrlPr>
-            </m:dPr>
-            <m:e>
-              <m:r>
-                <w:rPr>
-                  <w:rFonts w:ascii="Cambria Math" w:eastAsiaTheme="minorEastAsia" w:hAnsi="Cambria Math"/>
-                  <w:lang w:bidi="he-IL"/>
-                </w:rPr>
-                <m:t>1-v⋅w</m:t>
-              </m:r>
-              <m:ctrlPr>
-                <w:rPr>
-                  <w:rFonts w:ascii="Cambria Math" w:hAnsi="Cambria Math"/>
-                  <w:i/>
-                  <w:lang w:val="en-US" w:bidi="he-IL"/>
-                </w:rPr>
-              </m:ctrlPr>
-            </m:e>
-          </m:d>
-          <m:r>
-            <w:rPr>
-              <w:rFonts w:ascii="Cambria Math" w:hAnsi="Cambria Math"/>
-              <w:lang w:val="en-US" w:bidi="he-IL"/>
-            </w:rPr>
-            <m:t>⇒</m:t>
-          </m:r>
-        </m:oMath>
-      </m:oMathPara>
-    </w:p>
-    <w:p>
-      <w:pPr>
-        <w:bidi/>
-        <w:rPr>
-          <w:rFonts w:eastAsiaTheme="minorEastAsia"/>
-          <w:lang w:val="en-US" w:bidi="he-IL"/>
-        </w:rPr>
-      </w:pPr>
-      <m:oMathPara>
-        <m:oMath>
+              <w:lang w:bidi="he-IL"/>
+            </w:rPr>
+            <m:t>=</m:t>
+          </m:r>
           <m:sSup>
             <m:sSupPr>
               <m:ctrlPr>
                 <w:rPr>
                   <w:rFonts w:ascii="Cambria Math" w:hAnsi="Cambria Math"/>
                   <w:i/>
-                  <w:sz w:val="18"/>
-                  <w:szCs w:val="18"/>
                   <w:lang w:bidi="he-IL"/>
                 </w:rPr>
               </m:ctrlPr>
@@ -2298,12 +3802,12 @@
             <m:e>
               <m:d>
                 <m:dPr>
+                  <m:begChr m:val="‖"/>
+                  <m:endChr m:val="‖"/>
                   <m:ctrlPr>
                     <w:rPr>
                       <w:rFonts w:ascii="Cambria Math" w:hAnsi="Cambria Math"/>
                       <w:i/>
-                      <w:sz w:val="18"/>
-                      <w:szCs w:val="18"/>
                       <w:lang w:bidi="he-IL"/>
                     </w:rPr>
                   </m:ctrlPr>
@@ -2312,11 +3816,235 @@
                   <m:r>
                     <w:rPr>
                       <w:rFonts w:ascii="Cambria Math" w:hAnsi="Cambria Math"/>
-                      <w:sz w:val="18"/>
-                      <w:szCs w:val="18"/>
-                      <w:lang w:bidi="he-IL"/>
-                    </w:rPr>
-                    <m:t>1-ϵ</m:t>
+                      <w:lang w:bidi="he-IL"/>
+                    </w:rPr>
+                    <m:t>f</m:t>
+                  </m:r>
+                  <m:d>
+                    <m:dPr>
+                      <m:ctrlPr>
+                        <w:rPr>
+                          <w:rFonts w:ascii="Cambria Math" w:hAnsi="Cambria Math"/>
+                          <w:i/>
+                          <w:lang w:bidi="he-IL"/>
+                        </w:rPr>
+                      </m:ctrlPr>
+                    </m:dPr>
+                    <m:e>
+                      <m:r>
+                        <w:rPr>
+                          <w:rFonts w:ascii="Cambria Math" w:hAnsi="Cambria Math"/>
+                          <w:lang w:bidi="he-IL"/>
+                        </w:rPr>
+                        <m:t>v+w</m:t>
+                      </m:r>
+                    </m:e>
+                  </m:d>
+                </m:e>
+              </m:d>
+              <m:ctrlPr>
+                <w:rPr>
+                  <w:rFonts w:ascii="Cambria Math" w:eastAsiaTheme="minorEastAsia" w:hAnsi="Cambria Math"/>
+                  <w:i/>
+                  <w:lang w:val="en-US" w:bidi="he-IL"/>
+                </w:rPr>
+              </m:ctrlPr>
+            </m:e>
+            <m:sup>
+              <m:r>
+                <w:rPr>
+                  <w:rFonts w:ascii="Cambria Math" w:hAnsi="Cambria Math"/>
+                  <w:lang w:bidi="he-IL"/>
+                </w:rPr>
+                <m:t>2</m:t>
+              </m:r>
+            </m:sup>
+          </m:sSup>
+          <m:r>
+            <w:rPr>
+              <w:rFonts w:ascii="Cambria Math" w:hAnsi="Cambria Math"/>
+              <w:lang w:val="en-US" w:bidi="he-IL"/>
+            </w:rPr>
+            <m:t>-</m:t>
+          </m:r>
+          <m:sSup>
+            <m:sSupPr>
+              <m:ctrlPr>
+                <w:rPr>
+                  <w:rFonts w:ascii="Cambria Math" w:hAnsi="Cambria Math"/>
+                  <w:i/>
+                  <w:lang w:bidi="he-IL"/>
+                </w:rPr>
+              </m:ctrlPr>
+            </m:sSupPr>
+            <m:e>
+              <m:d>
+                <m:dPr>
+                  <m:begChr m:val="‖"/>
+                  <m:endChr m:val="‖"/>
+                  <m:ctrlPr>
+                    <w:rPr>
+                      <w:rFonts w:ascii="Cambria Math" w:hAnsi="Cambria Math"/>
+                      <w:i/>
+                      <w:lang w:bidi="he-IL"/>
+                    </w:rPr>
+                  </m:ctrlPr>
+                </m:dPr>
+                <m:e>
+                  <m:r>
+                    <w:rPr>
+                      <w:rFonts w:ascii="Cambria Math" w:hAnsi="Cambria Math"/>
+                      <w:lang w:bidi="he-IL"/>
+                    </w:rPr>
+                    <m:t>f</m:t>
+                  </m:r>
+                  <m:d>
+                    <m:dPr>
+                      <m:ctrlPr>
+                        <w:rPr>
+                          <w:rFonts w:ascii="Cambria Math" w:hAnsi="Cambria Math"/>
+                          <w:i/>
+                          <w:lang w:bidi="he-IL"/>
+                        </w:rPr>
+                      </m:ctrlPr>
+                    </m:dPr>
+                    <m:e>
+                      <m:r>
+                        <w:rPr>
+                          <w:rFonts w:ascii="Cambria Math" w:hAnsi="Cambria Math"/>
+                          <w:lang w:bidi="he-IL"/>
+                        </w:rPr>
+                        <m:t>v-w</m:t>
+                      </m:r>
+                    </m:e>
+                  </m:d>
+                </m:e>
+              </m:d>
+              <m:ctrlPr>
+                <w:rPr>
+                  <w:rFonts w:ascii="Cambria Math" w:hAnsi="Cambria Math"/>
+                  <w:i/>
+                  <w:lang w:val="en-US" w:bidi="he-IL"/>
+                </w:rPr>
+              </m:ctrlPr>
+            </m:e>
+            <m:sup>
+              <m:r>
+                <w:rPr>
+                  <w:rFonts w:ascii="Cambria Math" w:hAnsi="Cambria Math"/>
+                  <w:lang w:bidi="he-IL"/>
+                </w:rPr>
+                <m:t>2</m:t>
+              </m:r>
+            </m:sup>
+          </m:sSup>
+          <m:r>
+            <w:rPr>
+              <w:rFonts w:ascii="Cambria Math" w:eastAsiaTheme="minorEastAsia" w:hAnsi="Cambria Math"/>
+              <w:lang w:bidi="he-IL"/>
+            </w:rPr>
+            <m:t xml:space="preserve">                             </m:t>
+          </m:r>
+          <m:r>
+            <w:rPr>
+              <w:rFonts w:ascii="Cambria Math" w:eastAsiaTheme="minorEastAsia" w:hAnsi="Cambria Math"/>
+              <w:lang w:bidi="he-IL"/>
+            </w:rPr>
+            <m:t xml:space="preserve">                         </m:t>
+          </m:r>
+          <m:r>
+            <w:rPr>
+              <w:rFonts w:ascii="Cambria Math" w:eastAsiaTheme="minorEastAsia" w:hAnsi="Cambria Math"/>
+              <w:lang w:bidi="he-IL"/>
+            </w:rPr>
+            <m:t xml:space="preserve">                   </m:t>
+          </m:r>
+        </m:oMath>
+      </m:oMathPara>
+    </w:p>
+    <w:p>
+      <w:pPr>
+        <w:bidi/>
+        <w:rPr>
+          <w:rFonts w:eastAsiaTheme="minorEastAsia"/>
+          <w:i/>
+          <w:rtl/>
+          <w:lang w:bidi="he-IL"/>
+        </w:rPr>
+      </w:pPr>
+      <m:oMathPara>
+        <m:oMath>
+          <m:r>
+            <w:rPr>
+              <w:rFonts w:ascii="Cambria Math" w:eastAsiaTheme="minorEastAsia" w:hAnsi="Cambria Math"/>
+              <w:lang w:bidi="he-IL"/>
+            </w:rPr>
+            <m:t>≥</m:t>
+          </m:r>
+          <m:d>
+            <m:dPr>
+              <m:ctrlPr>
+                <w:rPr>
+                  <w:rFonts w:ascii="Cambria Math" w:hAnsi="Cambria Math"/>
+                  <w:i/>
+                  <w:lang w:bidi="he-IL"/>
+                </w:rPr>
+              </m:ctrlPr>
+            </m:dPr>
+            <m:e>
+              <m:r>
+                <w:rPr>
+                  <w:rFonts w:ascii="Cambria Math" w:hAnsi="Cambria Math"/>
+                  <w:lang w:bidi="he-IL"/>
+                </w:rPr>
+                <m:t>1</m:t>
+              </m:r>
+              <m:r>
+                <w:rPr>
+                  <w:rFonts w:ascii="Cambria Math" w:hAnsi="Cambria Math"/>
+                  <w:lang w:bidi="he-IL"/>
+                </w:rPr>
+                <m:t>-</m:t>
+              </m:r>
+              <m:r>
+                <w:rPr>
+                  <w:rFonts w:ascii="Cambria Math" w:hAnsi="Cambria Math"/>
+                  <w:lang w:bidi="he-IL"/>
+                </w:rPr>
+                <m:t>ϵ</m:t>
+              </m:r>
+            </m:e>
+          </m:d>
+          <m:sSup>
+            <m:sSupPr>
+              <m:ctrlPr>
+                <w:rPr>
+                  <w:rFonts w:ascii="Cambria Math" w:eastAsiaTheme="minorEastAsia" w:hAnsi="Cambria Math"/>
+                  <w:i/>
+                  <w:lang w:bidi="he-IL"/>
+                </w:rPr>
+              </m:ctrlPr>
+            </m:sSupPr>
+            <m:e>
+              <m:d>
+                <m:dPr>
+                  <m:begChr m:val="‖"/>
+                  <m:endChr m:val="‖"/>
+                  <m:ctrlPr>
+                    <w:rPr>
+                      <w:rFonts w:ascii="Cambria Math" w:hAnsi="Cambria Math"/>
+                      <w:i/>
+                      <w:lang w:bidi="he-IL"/>
+                    </w:rPr>
+                  </m:ctrlPr>
+                </m:dPr>
+                <m:e>
+                  <m:r>
+                    <w:rPr>
+                      <w:rFonts w:ascii="Cambria Math" w:hAnsi="Cambria Math"/>
+                      <w:lang w:bidi="he-IL"/>
+                    </w:rPr>
+                    <m:t>v+w</m:t>
                   </m:r>
                 </m:e>
               </m:d>
@@ -2324,9 +4052,7 @@
             <m:sup>
               <m:r>
                 <w:rPr>
-                  <w:rFonts w:ascii="Cambria Math" w:hAnsi="Cambria Math"/>
-                  <w:sz w:val="18"/>
-                  <w:szCs w:val="18"/>
+                  <w:rFonts w:ascii="Cambria Math" w:eastAsiaTheme="minorEastAsia" w:hAnsi="Cambria Math"/>
                   <w:lang w:bidi="he-IL"/>
                 </w:rPr>
                 <m:t>2</m:t>
@@ -2335,57 +4061,51 @@
           </m:sSup>
           <m:r>
             <w:rPr>
-              <w:rFonts w:ascii="Cambria Math" w:hAnsi="Cambria Math"/>
-              <w:sz w:val="18"/>
-              <w:szCs w:val="18"/>
-              <w:lang w:bidi="he-IL"/>
-            </w:rPr>
-            <m:t>(</m:t>
-          </m:r>
-          <m:r>
-            <w:rPr>
-              <w:rFonts w:ascii="Cambria Math" w:eastAsiaTheme="minorEastAsia" w:hAnsi="Cambria Math"/>
-              <w:sz w:val="18"/>
-              <w:szCs w:val="18"/>
-              <w:lang w:bidi="he-IL"/>
-            </w:rPr>
-            <m:t>-2v⋅w</m:t>
-          </m:r>
-          <m:r>
-            <w:rPr>
-              <w:rFonts w:ascii="Cambria Math" w:hAnsi="Cambria Math"/>
-              <w:sz w:val="18"/>
-              <w:szCs w:val="18"/>
-              <w:lang w:bidi="he-IL"/>
-            </w:rPr>
-            <m:t>)≤</m:t>
-          </m:r>
-          <m:r>
-            <w:rPr>
-              <w:rFonts w:ascii="Cambria Math" w:eastAsiaTheme="minorEastAsia" w:hAnsi="Cambria Math"/>
-              <w:sz w:val="18"/>
-              <w:szCs w:val="18"/>
-              <w:lang w:bidi="he-IL"/>
-            </w:rPr>
-            <m:t>-2f(v)⋅f(w)</m:t>
-          </m:r>
-          <m:r>
-            <w:rPr>
-              <w:rFonts w:ascii="Cambria Math" w:hAnsi="Cambria Math"/>
-              <w:sz w:val="18"/>
-              <w:szCs w:val="18"/>
-              <w:lang w:bidi="he-IL"/>
-            </w:rPr>
-            <m:t>≤</m:t>
-          </m:r>
+              <w:rFonts w:ascii="Cambria Math" w:eastAsiaTheme="minorEastAsia" w:hAnsi="Cambria Math"/>
+              <w:lang w:bidi="he-IL"/>
+            </w:rPr>
+            <m:t>-</m:t>
+          </m:r>
+          <m:d>
+            <m:dPr>
+              <m:ctrlPr>
+                <w:rPr>
+                  <w:rFonts w:ascii="Cambria Math" w:hAnsi="Cambria Math"/>
+                  <w:i/>
+                  <w:lang w:bidi="he-IL"/>
+                </w:rPr>
+              </m:ctrlPr>
+            </m:dPr>
+            <m:e>
+              <m:r>
+                <w:rPr>
+                  <w:rFonts w:ascii="Cambria Math" w:hAnsi="Cambria Math"/>
+                  <w:lang w:bidi="he-IL"/>
+                </w:rPr>
+                <m:t>1</m:t>
+              </m:r>
+              <m:r>
+                <w:rPr>
+                  <w:rFonts w:ascii="Cambria Math" w:hAnsi="Cambria Math"/>
+                  <w:lang w:bidi="he-IL"/>
+                </w:rPr>
+                <m:t>+</m:t>
+              </m:r>
+              <m:r>
+                <w:rPr>
+                  <w:rFonts w:ascii="Cambria Math" w:hAnsi="Cambria Math"/>
+                  <w:lang w:bidi="he-IL"/>
+                </w:rPr>
+                <m:t>ϵ</m:t>
+              </m:r>
+            </m:e>
+          </m:d>
           <m:sSup>
             <m:sSupPr>
               <m:ctrlPr>
                 <w:rPr>
                   <w:rFonts w:ascii="Cambria Math" w:hAnsi="Cambria Math"/>
                   <w:i/>
-                  <w:sz w:val="18"/>
-                  <w:szCs w:val="18"/>
                   <w:lang w:bidi="he-IL"/>
                 </w:rPr>
               </m:ctrlPr>
@@ -2393,12 +4113,12 @@
             <m:e>
               <m:d>
                 <m:dPr>
+                  <m:begChr m:val="‖"/>
+                  <m:endChr m:val="‖"/>
                   <m:ctrlPr>
                     <w:rPr>
                       <w:rFonts w:ascii="Cambria Math" w:hAnsi="Cambria Math"/>
                       <w:i/>
-                      <w:sz w:val="18"/>
-                      <w:szCs w:val="18"/>
                       <w:lang w:bidi="he-IL"/>
                     </w:rPr>
                   </m:ctrlPr>
@@ -2407,11 +4127,9 @@
                   <m:r>
                     <w:rPr>
                       <w:rFonts w:ascii="Cambria Math" w:hAnsi="Cambria Math"/>
-                      <w:sz w:val="18"/>
-                      <w:szCs w:val="18"/>
-                      <w:lang w:bidi="he-IL"/>
-                    </w:rPr>
-                    <m:t>1+ϵ</m:t>
+                      <w:lang w:bidi="he-IL"/>
+                    </w:rPr>
+                    <m:t>v-w</m:t>
                   </m:r>
                 </m:e>
               </m:d>
@@ -2420,23 +4138,697 @@
               <m:r>
                 <w:rPr>
                   <w:rFonts w:ascii="Cambria Math" w:hAnsi="Cambria Math"/>
-                  <w:sz w:val="18"/>
-                  <w:szCs w:val="18"/>
                   <w:lang w:bidi="he-IL"/>
                 </w:rPr>
                 <m:t>2</m:t>
               </m:r>
             </m:sup>
           </m:sSup>
+          <m:r>
+            <w:rPr>
+              <w:rFonts w:ascii="Cambria Math" w:hAnsi="Cambria Math"/>
+              <w:lang w:bidi="he-IL"/>
+            </w:rPr>
+            <m:t xml:space="preserve">                 </m:t>
+          </m:r>
+          <m:r>
+            <w:rPr>
+              <w:rFonts w:ascii="Cambria Math" w:hAnsi="Cambria Math"/>
+              <w:lang w:bidi="he-IL"/>
+            </w:rPr>
+            <m:t xml:space="preserve">  </m:t>
+          </m:r>
+          <m:r>
+            <w:rPr>
+              <w:rFonts w:ascii="Cambria Math" w:hAnsi="Cambria Math"/>
+              <w:lang w:bidi="he-IL"/>
+            </w:rPr>
+            <m:t xml:space="preserve">             </m:t>
+          </m:r>
+        </m:oMath>
+      </m:oMathPara>
+    </w:p>
+    <w:p>
+      <w:pPr>
+        <w:bidi/>
+        <w:rPr>
+          <w:rFonts w:eastAsiaTheme="minorEastAsia"/>
+          <w:i/>
+          <w:lang w:bidi="he-IL"/>
+        </w:rPr>
+      </w:pPr>
+      <m:oMathPara>
+        <m:oMath>
+          <m:r>
+            <w:rPr>
+              <w:rFonts w:ascii="Cambria Math" w:eastAsiaTheme="minorEastAsia" w:hAnsi="Cambria Math"/>
+              <w:lang w:bidi="he-IL"/>
+            </w:rPr>
+            <m:t xml:space="preserve">                            =</m:t>
+          </m:r>
+          <m:sSup>
+            <m:sSupPr>
+              <m:ctrlPr>
+                <w:rPr>
+                  <w:rFonts w:ascii="Cambria Math" w:eastAsiaTheme="minorEastAsia" w:hAnsi="Cambria Math"/>
+                  <w:i/>
+                  <w:lang w:bidi="he-IL"/>
+                </w:rPr>
+              </m:ctrlPr>
+            </m:sSupPr>
+            <m:e>
+              <m:d>
+                <m:dPr>
+                  <m:begChr m:val="‖"/>
+                  <m:endChr m:val="‖"/>
+                  <m:ctrlPr>
+                    <w:rPr>
+                      <w:rFonts w:ascii="Cambria Math" w:hAnsi="Cambria Math"/>
+                      <w:i/>
+                      <w:lang w:bidi="he-IL"/>
+                    </w:rPr>
+                  </m:ctrlPr>
+                </m:dPr>
+                <m:e>
+                  <m:r>
+                    <w:rPr>
+                      <w:rFonts w:ascii="Cambria Math" w:hAnsi="Cambria Math"/>
+                      <w:lang w:bidi="he-IL"/>
+                    </w:rPr>
+                    <m:t>v</m:t>
+                  </m:r>
+                </m:e>
+              </m:d>
+            </m:e>
+            <m:sup>
+              <m:r>
+                <w:rPr>
+                  <w:rFonts w:ascii="Cambria Math" w:eastAsiaTheme="minorEastAsia" w:hAnsi="Cambria Math"/>
+                  <w:lang w:bidi="he-IL"/>
+                </w:rPr>
+                <m:t>2</m:t>
+              </m:r>
+            </m:sup>
+          </m:sSup>
+          <m:r>
+            <w:rPr>
+              <w:rFonts w:ascii="Cambria Math" w:eastAsiaTheme="minorEastAsia" w:hAnsi="Cambria Math"/>
+              <w:lang w:bidi="he-IL"/>
+            </w:rPr>
+            <m:t>+2v⋅w+</m:t>
+          </m:r>
+          <m:sSup>
+            <m:sSupPr>
+              <m:ctrlPr>
+                <w:rPr>
+                  <w:rFonts w:ascii="Cambria Math" w:eastAsiaTheme="minorEastAsia" w:hAnsi="Cambria Math"/>
+                  <w:i/>
+                  <w:lang w:bidi="he-IL"/>
+                </w:rPr>
+              </m:ctrlPr>
+            </m:sSupPr>
+            <m:e>
+              <m:d>
+                <m:dPr>
+                  <m:begChr m:val="‖"/>
+                  <m:endChr m:val="‖"/>
+                  <m:ctrlPr>
+                    <w:rPr>
+                      <w:rFonts w:ascii="Cambria Math" w:hAnsi="Cambria Math"/>
+                      <w:i/>
+                      <w:lang w:bidi="he-IL"/>
+                    </w:rPr>
+                  </m:ctrlPr>
+                </m:dPr>
+                <m:e>
+                  <m:r>
+                    <w:rPr>
+                      <w:rFonts w:ascii="Cambria Math" w:hAnsi="Cambria Math"/>
+                      <w:lang w:bidi="he-IL"/>
+                    </w:rPr>
+                    <m:t>w</m:t>
+                  </m:r>
+                </m:e>
+              </m:d>
+            </m:e>
+            <m:sup>
+              <m:r>
+                <w:rPr>
+                  <w:rFonts w:ascii="Cambria Math" w:eastAsiaTheme="minorEastAsia" w:hAnsi="Cambria Math"/>
+                  <w:lang w:bidi="he-IL"/>
+                </w:rPr>
+                <m:t>2</m:t>
+              </m:r>
+            </m:sup>
+          </m:sSup>
+          <m:r>
+            <w:rPr>
+              <w:rFonts w:ascii="Cambria Math" w:eastAsiaTheme="minorEastAsia" w:hAnsi="Cambria Math"/>
+              <w:lang w:bidi="he-IL"/>
+            </w:rPr>
+            <m:t>-</m:t>
+          </m:r>
+          <m:sSup>
+            <m:sSupPr>
+              <m:ctrlPr>
+                <w:rPr>
+                  <w:rFonts w:ascii="Cambria Math" w:eastAsiaTheme="minorEastAsia" w:hAnsi="Cambria Math"/>
+                  <w:i/>
+                  <w:lang w:bidi="he-IL"/>
+                </w:rPr>
+              </m:ctrlPr>
+            </m:sSupPr>
+            <m:e>
+              <m:d>
+                <m:dPr>
+                  <m:begChr m:val="‖"/>
+                  <m:endChr m:val="‖"/>
+                  <m:ctrlPr>
+                    <w:rPr>
+                      <w:rFonts w:ascii="Cambria Math" w:hAnsi="Cambria Math"/>
+                      <w:i/>
+                      <w:lang w:bidi="he-IL"/>
+                    </w:rPr>
+                  </m:ctrlPr>
+                </m:dPr>
+                <m:e>
+                  <m:r>
+                    <w:rPr>
+                      <w:rFonts w:ascii="Cambria Math" w:hAnsi="Cambria Math"/>
+                      <w:lang w:bidi="he-IL"/>
+                    </w:rPr>
+                    <m:t>v</m:t>
+                  </m:r>
+                </m:e>
+              </m:d>
+            </m:e>
+            <m:sup>
+              <m:r>
+                <w:rPr>
+                  <w:rFonts w:ascii="Cambria Math" w:eastAsiaTheme="minorEastAsia" w:hAnsi="Cambria Math"/>
+                  <w:lang w:bidi="he-IL"/>
+                </w:rPr>
+                <m:t>2</m:t>
+              </m:r>
+            </m:sup>
+          </m:sSup>
+          <m:r>
+            <w:rPr>
+              <w:rFonts w:ascii="Cambria Math" w:eastAsiaTheme="minorEastAsia" w:hAnsi="Cambria Math"/>
+              <w:lang w:bidi="he-IL"/>
+            </w:rPr>
+            <m:t>+2v⋅w-</m:t>
+          </m:r>
+          <m:sSup>
+            <m:sSupPr>
+              <m:ctrlPr>
+                <w:rPr>
+                  <w:rFonts w:ascii="Cambria Math" w:eastAsiaTheme="minorEastAsia" w:hAnsi="Cambria Math"/>
+                  <w:i/>
+                  <w:lang w:bidi="he-IL"/>
+                </w:rPr>
+              </m:ctrlPr>
+            </m:sSupPr>
+            <m:e>
+              <m:d>
+                <m:dPr>
+                  <m:begChr m:val="‖"/>
+                  <m:endChr m:val="‖"/>
+                  <m:ctrlPr>
+                    <w:rPr>
+                      <w:rFonts w:ascii="Cambria Math" w:hAnsi="Cambria Math"/>
+                      <w:i/>
+                      <w:lang w:bidi="he-IL"/>
+                    </w:rPr>
+                  </m:ctrlPr>
+                </m:dPr>
+                <m:e>
+                  <m:r>
+                    <w:rPr>
+                      <w:rFonts w:ascii="Cambria Math" w:hAnsi="Cambria Math"/>
+                      <w:lang w:bidi="he-IL"/>
+                    </w:rPr>
+                    <m:t>w</m:t>
+                  </m:r>
+                </m:e>
+              </m:d>
+            </m:e>
+            <m:sup>
+              <m:r>
+                <w:rPr>
+                  <w:rFonts w:ascii="Cambria Math" w:eastAsiaTheme="minorEastAsia" w:hAnsi="Cambria Math"/>
+                  <w:lang w:bidi="he-IL"/>
+                </w:rPr>
+                <m:t>2</m:t>
+              </m:r>
+            </m:sup>
+          </m:sSup>
+          <m:r>
+            <w:rPr>
+              <w:rFonts w:ascii="Cambria Math" w:eastAsiaTheme="minorEastAsia" w:hAnsi="Cambria Math"/>
+              <w:lang w:bidi="he-IL"/>
+            </w:rPr>
+            <m:t>-</m:t>
+          </m:r>
+          <m:r>
+            <w:rPr>
+              <w:rFonts w:ascii="Cambria Math" w:eastAsiaTheme="minorEastAsia" w:hAnsi="Cambria Math"/>
+              <w:lang w:bidi="he-IL"/>
+            </w:rPr>
+            <m:t>2ϵ</m:t>
+          </m:r>
           <m:d>
             <m:dPr>
               <m:ctrlPr>
                 <w:rPr>
-                  <w:rFonts w:ascii="Cambria Math" w:hAnsi="Cambria Math"/>
+                  <w:rFonts w:ascii="Cambria Math" w:eastAsiaTheme="minorEastAsia" w:hAnsi="Cambria Math"/>
                   <w:i/>
-                  <w:sz w:val="18"/>
-                  <w:szCs w:val="18"/>
-                  <w:lang w:bidi="he-IL"/>
+                  <w:lang w:val="en-US" w:bidi="he-IL"/>
+                </w:rPr>
+              </m:ctrlPr>
+            </m:dPr>
+            <m:e>
+              <m:sSup>
+                <m:sSupPr>
+                  <m:ctrlPr>
+                    <w:rPr>
+                      <w:rFonts w:ascii="Cambria Math" w:eastAsiaTheme="minorEastAsia" w:hAnsi="Cambria Math"/>
+                      <w:i/>
+                      <w:lang w:bidi="he-IL"/>
+                    </w:rPr>
+                  </m:ctrlPr>
+                </m:sSupPr>
+                <m:e>
+                  <m:d>
+                    <m:dPr>
+                      <m:begChr m:val="‖"/>
+                      <m:endChr m:val="‖"/>
+                      <m:ctrlPr>
+                        <w:rPr>
+                          <w:rFonts w:ascii="Cambria Math" w:hAnsi="Cambria Math"/>
+                          <w:i/>
+                          <w:lang w:bidi="he-IL"/>
+                        </w:rPr>
+                      </m:ctrlPr>
+                    </m:dPr>
+                    <m:e>
+                      <m:r>
+                        <w:rPr>
+                          <w:rFonts w:ascii="Cambria Math" w:hAnsi="Cambria Math"/>
+                          <w:lang w:bidi="he-IL"/>
+                        </w:rPr>
+                        <m:t>v</m:t>
+                      </m:r>
+                    </m:e>
+                  </m:d>
+                </m:e>
+                <m:sup>
+                  <m:r>
+                    <w:rPr>
+                      <w:rFonts w:ascii="Cambria Math" w:eastAsiaTheme="minorEastAsia" w:hAnsi="Cambria Math"/>
+                      <w:lang w:bidi="he-IL"/>
+                    </w:rPr>
+                    <m:t>2</m:t>
+                  </m:r>
+                </m:sup>
+              </m:sSup>
+              <m:r>
+                <w:rPr>
+                  <w:rFonts w:ascii="Cambria Math" w:eastAsiaTheme="minorEastAsia" w:hAnsi="Cambria Math"/>
+                  <w:lang w:bidi="he-IL"/>
+                </w:rPr>
+                <m:t>+</m:t>
+              </m:r>
+              <m:sSup>
+                <m:sSupPr>
+                  <m:ctrlPr>
+                    <w:rPr>
+                      <w:rFonts w:ascii="Cambria Math" w:eastAsiaTheme="minorEastAsia" w:hAnsi="Cambria Math"/>
+                      <w:i/>
+                      <w:lang w:bidi="he-IL"/>
+                    </w:rPr>
+                  </m:ctrlPr>
+                </m:sSupPr>
+                <m:e>
+                  <m:d>
+                    <m:dPr>
+                      <m:begChr m:val="‖"/>
+                      <m:endChr m:val="‖"/>
+                      <m:ctrlPr>
+                        <w:rPr>
+                          <w:rFonts w:ascii="Cambria Math" w:hAnsi="Cambria Math"/>
+                          <w:i/>
+                          <w:lang w:bidi="he-IL"/>
+                        </w:rPr>
+                      </m:ctrlPr>
+                    </m:dPr>
+                    <m:e>
+                      <m:r>
+                        <w:rPr>
+                          <w:rFonts w:ascii="Cambria Math" w:hAnsi="Cambria Math"/>
+                          <w:lang w:bidi="he-IL"/>
+                        </w:rPr>
+                        <m:t>w</m:t>
+                      </m:r>
+                    </m:e>
+                  </m:d>
+                </m:e>
+                <m:sup>
+                  <m:r>
+                    <w:rPr>
+                      <w:rFonts w:ascii="Cambria Math" w:eastAsiaTheme="minorEastAsia" w:hAnsi="Cambria Math"/>
+                      <w:lang w:bidi="he-IL"/>
+                    </w:rPr>
+                    <m:t>2</m:t>
+                  </m:r>
+                </m:sup>
+              </m:sSup>
+              <m:ctrlPr>
+                <w:rPr>
+                  <w:rFonts w:ascii="Cambria Math" w:eastAsiaTheme="minorEastAsia" w:hAnsi="Cambria Math"/>
+                  <w:i/>
+                  <w:lang w:bidi="he-IL"/>
+                </w:rPr>
+              </m:ctrlPr>
+            </m:e>
+          </m:d>
+        </m:oMath>
+      </m:oMathPara>
+    </w:p>
+    <w:p>
+      <w:pPr>
+        <w:bidi/>
+        <w:rPr>
+          <w:rFonts w:eastAsiaTheme="minorEastAsia"/>
+          <w:i/>
+          <w:lang w:bidi="he-IL"/>
+        </w:rPr>
+      </w:pPr>
+      <m:oMathPara>
+        <m:oMath>
+          <m:r>
+            <w:rPr>
+              <w:rFonts w:ascii="Cambria Math" w:eastAsiaTheme="minorEastAsia" w:hAnsi="Cambria Math"/>
+              <w:lang w:bidi="he-IL"/>
+            </w:rPr>
+            <m:t>=4v⋅w</m:t>
+          </m:r>
+          <m:r>
+            <w:rPr>
+              <w:rFonts w:ascii="Cambria Math" w:eastAsiaTheme="minorEastAsia" w:hAnsi="Cambria Math"/>
+              <w:lang w:bidi="he-IL"/>
+            </w:rPr>
+            <m:t>-</m:t>
+          </m:r>
+          <m:r>
+            <w:rPr>
+              <w:rFonts w:ascii="Cambria Math" w:eastAsiaTheme="minorEastAsia" w:hAnsi="Cambria Math"/>
+              <w:lang w:bidi="he-IL"/>
+            </w:rPr>
+            <m:t>2ϵ</m:t>
+          </m:r>
+          <m:d>
+            <m:dPr>
+              <m:ctrlPr>
+                <w:rPr>
+                  <w:rFonts w:ascii="Cambria Math" w:eastAsiaTheme="minorEastAsia" w:hAnsi="Cambria Math"/>
+                  <w:i/>
+                  <w:lang w:val="en-US" w:bidi="he-IL"/>
+                </w:rPr>
+              </m:ctrlPr>
+            </m:dPr>
+            <m:e>
+              <m:sSup>
+                <m:sSupPr>
+                  <m:ctrlPr>
+                    <w:rPr>
+                      <w:rFonts w:ascii="Cambria Math" w:eastAsiaTheme="minorEastAsia" w:hAnsi="Cambria Math"/>
+                      <w:i/>
+                      <w:lang w:bidi="he-IL"/>
+                    </w:rPr>
+                  </m:ctrlPr>
+                </m:sSupPr>
+                <m:e>
+                  <m:d>
+                    <m:dPr>
+                      <m:begChr m:val="‖"/>
+                      <m:endChr m:val="‖"/>
+                      <m:ctrlPr>
+                        <w:rPr>
+                          <w:rFonts w:ascii="Cambria Math" w:hAnsi="Cambria Math"/>
+                          <w:i/>
+                          <w:lang w:bidi="he-IL"/>
+                        </w:rPr>
+                      </m:ctrlPr>
+                    </m:dPr>
+                    <m:e>
+                      <m:r>
+                        <w:rPr>
+                          <w:rFonts w:ascii="Cambria Math" w:hAnsi="Cambria Math"/>
+                          <w:lang w:bidi="he-IL"/>
+                        </w:rPr>
+                        <m:t>v</m:t>
+                      </m:r>
+                    </m:e>
+                  </m:d>
+                </m:e>
+                <m:sup>
+                  <m:r>
+                    <w:rPr>
+                      <w:rFonts w:ascii="Cambria Math" w:eastAsiaTheme="minorEastAsia" w:hAnsi="Cambria Math"/>
+                      <w:lang w:bidi="he-IL"/>
+                    </w:rPr>
+                    <m:t>2</m:t>
+                  </m:r>
+                </m:sup>
+              </m:sSup>
+              <m:r>
+                <w:rPr>
+                  <w:rFonts w:ascii="Cambria Math" w:eastAsiaTheme="minorEastAsia" w:hAnsi="Cambria Math"/>
+                  <w:lang w:bidi="he-IL"/>
+                </w:rPr>
+                <m:t>+</m:t>
+              </m:r>
+              <m:sSup>
+                <m:sSupPr>
+                  <m:ctrlPr>
+                    <w:rPr>
+                      <w:rFonts w:ascii="Cambria Math" w:eastAsiaTheme="minorEastAsia" w:hAnsi="Cambria Math"/>
+                      <w:i/>
+                      <w:lang w:bidi="he-IL"/>
+                    </w:rPr>
+                  </m:ctrlPr>
+                </m:sSupPr>
+                <m:e>
+                  <m:d>
+                    <m:dPr>
+                      <m:begChr m:val="‖"/>
+                      <m:endChr m:val="‖"/>
+                      <m:ctrlPr>
+                        <w:rPr>
+                          <w:rFonts w:ascii="Cambria Math" w:hAnsi="Cambria Math"/>
+                          <w:i/>
+                          <w:lang w:bidi="he-IL"/>
+                        </w:rPr>
+                      </m:ctrlPr>
+                    </m:dPr>
+                    <m:e>
+                      <m:r>
+                        <w:rPr>
+                          <w:rFonts w:ascii="Cambria Math" w:hAnsi="Cambria Math"/>
+                          <w:lang w:bidi="he-IL"/>
+                        </w:rPr>
+                        <m:t>w</m:t>
+                      </m:r>
+                    </m:e>
+                  </m:d>
+                </m:e>
+                <m:sup>
+                  <m:r>
+                    <w:rPr>
+                      <w:rFonts w:ascii="Cambria Math" w:eastAsiaTheme="minorEastAsia" w:hAnsi="Cambria Math"/>
+                      <w:lang w:bidi="he-IL"/>
+                    </w:rPr>
+                    <m:t>2</m:t>
+                  </m:r>
+                </m:sup>
+              </m:sSup>
+              <m:ctrlPr>
+                <w:rPr>
+                  <w:rFonts w:ascii="Cambria Math" w:eastAsiaTheme="minorEastAsia" w:hAnsi="Cambria Math"/>
+                  <w:i/>
+                  <w:lang w:bidi="he-IL"/>
+                </w:rPr>
+              </m:ctrlPr>
+            </m:e>
+          </m:d>
+          <m:r>
+            <w:rPr>
+              <w:rFonts w:ascii="Cambria Math" w:eastAsiaTheme="minorEastAsia" w:hAnsi="Cambria Math"/>
+              <w:lang w:bidi="he-IL"/>
+            </w:rPr>
+            <m:t xml:space="preserve">                </m:t>
+          </m:r>
+          <m:r>
+            <w:rPr>
+              <w:rFonts w:ascii="Cambria Math" w:eastAsiaTheme="minorEastAsia" w:hAnsi="Cambria Math"/>
+              <w:lang w:bidi="he-IL"/>
+            </w:rPr>
+            <m:t xml:space="preserve"> </m:t>
+          </m:r>
+          <m:r>
+            <w:rPr>
+              <w:rFonts w:ascii="Cambria Math" w:eastAsiaTheme="minorEastAsia" w:hAnsi="Cambria Math"/>
+              <w:lang w:bidi="he-IL"/>
+            </w:rPr>
+            <m:t xml:space="preserve"> </m:t>
+          </m:r>
+          <m:r>
+            <w:rPr>
+              <w:rFonts w:ascii="Cambria Math" w:eastAsiaTheme="minorEastAsia" w:hAnsi="Cambria Math"/>
+              <w:lang w:bidi="he-IL"/>
+            </w:rPr>
+            <m:t xml:space="preserve">                                 </m:t>
+          </m:r>
+        </m:oMath>
+      </m:oMathPara>
+    </w:p>
+    <w:p>
+      <w:pPr>
+        <w:bidi/>
+        <w:rPr>
+          <w:rFonts w:eastAsiaTheme="minorEastAsia"/>
+          <w:i/>
+          <w:lang w:val="en-US" w:bidi="he-IL"/>
+        </w:rPr>
+      </w:pPr>
+      <m:oMathPara>
+        <m:oMath>
+          <m:r>
+            <w:rPr>
+              <w:rFonts w:ascii="Cambria Math" w:eastAsiaTheme="minorEastAsia" w:hAnsi="Cambria Math"/>
+              <w:lang w:bidi="he-IL"/>
+            </w:rPr>
+            <m:t>=4v⋅w</m:t>
+          </m:r>
+          <m:r>
+            <w:rPr>
+              <w:rFonts w:ascii="Cambria Math" w:eastAsiaTheme="minorEastAsia" w:hAnsi="Cambria Math"/>
+              <w:lang w:bidi="he-IL"/>
+            </w:rPr>
+            <m:t>-</m:t>
+          </m:r>
+          <m:r>
+            <w:rPr>
+              <w:rFonts w:ascii="Cambria Math" w:eastAsiaTheme="minorEastAsia" w:hAnsi="Cambria Math"/>
+              <w:lang w:bidi="he-IL"/>
+            </w:rPr>
+            <m:t xml:space="preserve">4ϵ </m:t>
+          </m:r>
+          <m:r>
+            <w:rPr>
+              <w:rFonts w:ascii="Cambria Math" w:eastAsiaTheme="minorEastAsia" w:hAnsi="Cambria Math"/>
+              <w:lang w:bidi="he-IL"/>
+            </w:rPr>
+            <m:t xml:space="preserve"> </m:t>
+          </m:r>
+          <m:r>
+            <w:rPr>
+              <w:rFonts w:ascii="Cambria Math" w:eastAsiaTheme="minorEastAsia" w:hAnsi="Cambria Math"/>
+              <w:lang w:bidi="he-IL"/>
+            </w:rPr>
+            <m:t xml:space="preserve">                                   </m:t>
+          </m:r>
+          <m:r>
+            <w:rPr>
+              <w:rFonts w:ascii="Cambria Math" w:eastAsiaTheme="minorEastAsia" w:hAnsi="Cambria Math"/>
+              <w:lang w:bidi="he-IL"/>
+            </w:rPr>
+            <m:t xml:space="preserve"> </m:t>
+          </m:r>
+          <m:r>
+            <w:rPr>
+              <w:rFonts w:ascii="Cambria Math" w:eastAsiaTheme="minorEastAsia" w:hAnsi="Cambria Math"/>
+              <w:lang w:bidi="he-IL"/>
+            </w:rPr>
+            <m:t xml:space="preserve">      </m:t>
+          </m:r>
+          <m:r>
+            <w:rPr>
+              <w:rFonts w:ascii="Cambria Math" w:eastAsiaTheme="minorEastAsia" w:hAnsi="Cambria Math"/>
+              <w:lang w:bidi="he-IL"/>
+            </w:rPr>
+            <m:t xml:space="preserve"> </m:t>
+          </m:r>
+          <m:r>
+            <w:rPr>
+              <w:rFonts w:ascii="Cambria Math" w:eastAsiaTheme="minorEastAsia" w:hAnsi="Cambria Math"/>
+              <w:lang w:bidi="he-IL"/>
+            </w:rPr>
+            <m:t xml:space="preserve">                                   </m:t>
+          </m:r>
+        </m:oMath>
+      </m:oMathPara>
+    </w:p>
+    <w:p>
+      <w:pPr>
+        <w:bidi/>
+        <w:rPr>
+          <w:rFonts w:eastAsiaTheme="minorEastAsia"/>
+          <w:i/>
+          <w:rtl/>
+          <w:lang w:val="en-US" w:bidi="he-IL"/>
+        </w:rPr>
+      </w:pPr>
+      <w:r>
+        <w:rPr>
+          <w:rFonts w:eastAsiaTheme="minorEastAsia" w:hint="cs"/>
+          <w:i/>
+          <w:rtl/>
+          <w:lang w:val="en-US" w:bidi="he-IL"/>
+        </w:rPr>
+        <w:t>כלומר מתקיים:</w:t>
+      </w:r>
+    </w:p>
+    <w:p>
+      <w:pPr>
+        <w:bidi/>
+        <w:rPr>
+          <w:rFonts w:eastAsiaTheme="minorEastAsia"/>
+          <w:i/>
+          <w:lang w:bidi="he-IL"/>
+        </w:rPr>
+      </w:pPr>
+      <m:oMathPara>
+        <m:oMath>
+          <m:r>
+            <w:rPr>
+              <w:rFonts w:ascii="Cambria Math" w:eastAsiaTheme="minorEastAsia" w:hAnsi="Cambria Math"/>
+              <w:lang w:bidi="he-IL"/>
+            </w:rPr>
+            <m:t>4v⋅w-4ϵ</m:t>
+          </m:r>
+          <m:r>
+            <w:rPr>
+              <w:rFonts w:ascii="Cambria Math" w:eastAsiaTheme="minorEastAsia" w:hAnsi="Cambria Math"/>
+              <w:lang w:val="en-US" w:bidi="he-IL"/>
+            </w:rPr>
+            <m:t>≤</m:t>
+          </m:r>
+          <m:r>
+            <w:rPr>
+              <w:rFonts w:ascii="Cambria Math" w:eastAsiaTheme="minorEastAsia" w:hAnsi="Cambria Math"/>
+              <w:lang w:val="en-US" w:bidi="he-IL"/>
+            </w:rPr>
+            <m:t>4f</m:t>
+          </m:r>
+          <m:d>
+            <m:dPr>
+              <m:ctrlPr>
+                <w:rPr>
+                  <w:rFonts w:ascii="Cambria Math" w:eastAsiaTheme="minorEastAsia" w:hAnsi="Cambria Math"/>
+                  <w:i/>
+                  <w:lang w:val="en-US" w:bidi="he-IL"/>
                 </w:rPr>
               </m:ctrlPr>
             </m:dPr>
@@ -2444,29 +4836,71 @@
               <m:r>
                 <w:rPr>
                   <w:rFonts w:ascii="Cambria Math" w:eastAsiaTheme="minorEastAsia" w:hAnsi="Cambria Math"/>
-                  <w:sz w:val="18"/>
-                  <w:szCs w:val="18"/>
-                  <w:lang w:bidi="he-IL"/>
-                </w:rPr>
-                <m:t>-2v⋅w</m:t>
+                  <w:lang w:val="en-US" w:bidi="he-IL"/>
+                </w:rPr>
+                <m:t>v</m:t>
               </m:r>
-              <m:ctrlPr>
-                <w:rPr>
-                  <w:rFonts w:ascii="Cambria Math" w:hAnsi="Cambria Math"/>
-                  <w:i/>
-                  <w:sz w:val="18"/>
-                  <w:szCs w:val="18"/>
-                  <w:lang w:val="en-US" w:bidi="he-IL"/>
-                </w:rPr>
-              </m:ctrlPr>
             </m:e>
           </m:d>
           <m:r>
             <w:rPr>
-              <w:rFonts w:ascii="Cambria Math" w:hAnsi="Cambria Math"/>
-              <w:sz w:val="18"/>
-              <w:szCs w:val="18"/>
+              <w:rFonts w:ascii="Cambria Math" w:eastAsiaTheme="minorEastAsia" w:hAnsi="Cambria Math"/>
               <w:lang w:val="en-US" w:bidi="he-IL"/>
+            </w:rPr>
+            <m:t>⋅f</m:t>
+          </m:r>
+          <m:d>
+            <m:dPr>
+              <m:ctrlPr>
+                <w:rPr>
+                  <w:rFonts w:ascii="Cambria Math" w:eastAsiaTheme="minorEastAsia" w:hAnsi="Cambria Math"/>
+                  <w:i/>
+                  <w:lang w:val="en-US" w:bidi="he-IL"/>
+                </w:rPr>
+              </m:ctrlPr>
+            </m:dPr>
+            <m:e>
+              <m:r>
+                <w:rPr>
+                  <w:rFonts w:ascii="Cambria Math" w:eastAsiaTheme="minorEastAsia" w:hAnsi="Cambria Math"/>
+                  <w:lang w:val="en-US" w:bidi="he-IL"/>
+                </w:rPr>
+                <m:t>w</m:t>
+              </m:r>
+            </m:e>
+          </m:d>
+          <m:r>
+            <w:rPr>
+              <w:rFonts w:ascii="Cambria Math" w:eastAsiaTheme="minorEastAsia" w:hAnsi="Cambria Math"/>
+              <w:lang w:val="en-US" w:bidi="he-IL"/>
+            </w:rPr>
+            <m:t>≤</m:t>
+          </m:r>
+          <m:r>
+            <w:rPr>
+              <w:rFonts w:ascii="Cambria Math" w:eastAsiaTheme="minorEastAsia" w:hAnsi="Cambria Math"/>
+              <w:lang w:bidi="he-IL"/>
+            </w:rPr>
+            <m:t>4v⋅w</m:t>
+          </m:r>
+          <m:r>
+            <w:rPr>
+              <w:rFonts w:ascii="Cambria Math" w:eastAsiaTheme="minorEastAsia" w:hAnsi="Cambria Math"/>
+              <w:lang w:bidi="he-IL"/>
+            </w:rPr>
+            <m:t>+</m:t>
+          </m:r>
+          <m:r>
+            <w:rPr>
+              <w:rFonts w:ascii="Cambria Math" w:eastAsiaTheme="minorEastAsia" w:hAnsi="Cambria Math"/>
+              <w:lang w:bidi="he-IL"/>
+            </w:rPr>
+            <m:t>4ϵ</m:t>
+          </m:r>
+          <m:r>
+            <w:rPr>
+              <w:rFonts w:ascii="Cambria Math" w:eastAsiaTheme="minorEastAsia" w:hAnsi="Cambria Math"/>
+              <w:lang w:bidi="he-IL"/>
             </w:rPr>
             <m:t>⇒</m:t>
           </m:r>
@@ -2478,6 +4912,158 @@
         <w:bidi/>
         <w:rPr>
           <w:rFonts w:eastAsiaTheme="minorEastAsia"/>
+          <w:i/>
+          <w:lang w:bidi="he-IL"/>
+        </w:rPr>
+      </w:pPr>
+      <m:oMathPara>
+        <m:oMath>
+          <m:r>
+            <w:rPr>
+              <w:rFonts w:ascii="Cambria Math" w:eastAsiaTheme="minorEastAsia" w:hAnsi="Cambria Math"/>
+              <w:lang w:bidi="he-IL"/>
+            </w:rPr>
+            <m:t>v⋅w-ϵ</m:t>
+          </m:r>
+          <m:r>
+            <w:rPr>
+              <w:rFonts w:ascii="Cambria Math" w:eastAsiaTheme="minorEastAsia" w:hAnsi="Cambria Math"/>
+              <w:lang w:val="en-US" w:bidi="he-IL"/>
+            </w:rPr>
+            <m:t>≤f</m:t>
+          </m:r>
+          <m:d>
+            <m:dPr>
+              <m:ctrlPr>
+                <w:rPr>
+                  <w:rFonts w:ascii="Cambria Math" w:eastAsiaTheme="minorEastAsia" w:hAnsi="Cambria Math"/>
+                  <w:i/>
+                  <w:lang w:val="en-US" w:bidi="he-IL"/>
+                </w:rPr>
+              </m:ctrlPr>
+            </m:dPr>
+            <m:e>
+              <m:r>
+                <w:rPr>
+                  <w:rFonts w:ascii="Cambria Math" w:eastAsiaTheme="minorEastAsia" w:hAnsi="Cambria Math"/>
+                  <w:lang w:val="en-US" w:bidi="he-IL"/>
+                </w:rPr>
+                <m:t>v</m:t>
+              </m:r>
+            </m:e>
+          </m:d>
+          <m:r>
+            <w:rPr>
+              <w:rFonts w:ascii="Cambria Math" w:eastAsiaTheme="minorEastAsia" w:hAnsi="Cambria Math"/>
+              <w:lang w:val="en-US" w:bidi="he-IL"/>
+            </w:rPr>
+            <m:t>⋅f</m:t>
+          </m:r>
+          <m:d>
+            <m:dPr>
+              <m:ctrlPr>
+                <w:rPr>
+                  <w:rFonts w:ascii="Cambria Math" w:eastAsiaTheme="minorEastAsia" w:hAnsi="Cambria Math"/>
+                  <w:i/>
+                  <w:lang w:val="en-US" w:bidi="he-IL"/>
+                </w:rPr>
+              </m:ctrlPr>
+            </m:dPr>
+            <m:e>
+              <m:r>
+                <w:rPr>
+                  <w:rFonts w:ascii="Cambria Math" w:eastAsiaTheme="minorEastAsia" w:hAnsi="Cambria Math"/>
+                  <w:lang w:val="en-US" w:bidi="he-IL"/>
+                </w:rPr>
+                <m:t>w</m:t>
+              </m:r>
+            </m:e>
+          </m:d>
+          <m:r>
+            <w:rPr>
+              <w:rFonts w:ascii="Cambria Math" w:eastAsiaTheme="minorEastAsia" w:hAnsi="Cambria Math"/>
+              <w:lang w:val="en-US" w:bidi="he-IL"/>
+            </w:rPr>
+            <m:t>≤</m:t>
+          </m:r>
+          <m:r>
+            <w:rPr>
+              <w:rFonts w:ascii="Cambria Math" w:eastAsiaTheme="minorEastAsia" w:hAnsi="Cambria Math"/>
+              <w:lang w:bidi="he-IL"/>
+            </w:rPr>
+            <m:t>v⋅w+ϵ</m:t>
+          </m:r>
+        </m:oMath>
+      </m:oMathPara>
+    </w:p>
+    <w:p>
+      <w:pPr>
+        <w:bidi/>
+        <w:rPr>
+          <w:rFonts w:eastAsiaTheme="minorEastAsia"/>
+          <w:i/>
+          <w:rtl/>
+          <w:lang w:bidi="he-IL"/>
+        </w:rPr>
+      </w:pPr>
+      <w:r>
+        <w:rPr>
+          <w:rFonts w:eastAsiaTheme="minorEastAsia" w:hint="cs"/>
+          <w:i/>
+          <w:rtl/>
+          <w:lang w:bidi="he-IL"/>
+        </w:rPr>
+        <w:t xml:space="preserve">הוכחנו כי אכן מתקיים האי שיווין עבור </w:t>
+      </w:r>
+      <m:oMath>
+        <m:r>
+          <w:rPr>
+            <w:rFonts w:ascii="Cambria Math" w:eastAsiaTheme="minorEastAsia" w:hAnsi="Cambria Math"/>
+            <w:lang w:bidi="he-IL"/>
+          </w:rPr>
+          <m:t>c=1</m:t>
+        </m:r>
+      </m:oMath>
+      <w:r>
+        <w:rPr>
+          <w:rFonts w:eastAsiaTheme="minorEastAsia" w:hint="cs"/>
+          <w:i/>
+          <w:rtl/>
+          <w:lang w:bidi="he-IL"/>
+        </w:rPr>
+        <w:t>.</w:t>
+      </w:r>
+    </w:p>
+    <w:p>
+      <w:pPr>
+        <w:bidi/>
+        <w:rPr>
+          <w:rFonts w:eastAsiaTheme="minorEastAsia"/>
+          <w:i/>
+          <w:lang w:val="en-US" w:bidi="he-IL"/>
+        </w:rPr>
+      </w:pPr>
+      <m:oMathPara>
+        <m:oMathParaPr>
+          <m:jc m:val="left"/>
+        </m:oMathParaPr>
+        <m:oMath>
+          <m:r>
+            <w:rPr>
+              <w:rFonts w:ascii="Cambria Math" w:eastAsiaTheme="minorEastAsia" w:hAnsi="Cambria Math"/>
+              <w:lang w:val="en-US" w:bidi="he-IL"/>
+            </w:rPr>
+            <m:t>■</m:t>
+          </m:r>
+        </m:oMath>
+      </m:oMathPara>
+    </w:p>
+    <w:p>
+      <w:pPr>
+        <w:bidi/>
+        <w:rPr>
+          <w:rFonts w:eastAsiaTheme="minorEastAsia" w:hint="cs"/>
+          <w:i/>
           <w:rtl/>
           <w:lang w:val="en-US" w:bidi="he-IL"/>
         </w:rPr>

</xml_diff>